<commit_message>
Add Entity Review And  Reorder Usings
</commit_message>
<xml_diff>
--- a/DataBase MebelDesign.docx
+++ b/DataBase MebelDesign.docx
@@ -81,7 +81,6 @@
         </w:rPr>
         <w:t>(</w:t>
       </w:r>
-      <w:proofErr w:type="spellStart"/>
       <w:r>
         <w:rPr>
           <w:rFonts w:ascii="Times New Roman" w:hAnsi="Times New Roman" w:cs="Times New Roman"/>
@@ -90,7 +89,6 @@
         </w:rPr>
         <w:t>string</w:t>
       </w:r>
-      <w:proofErr w:type="spellEnd"/>
       <w:r>
         <w:rPr>
           <w:rFonts w:ascii="Times New Roman" w:hAnsi="Times New Roman" w:cs="Times New Roman"/>
@@ -180,6 +178,48 @@
         </w:rPr>
         <w:t>)</w:t>
       </w:r>
+      <w:r>
+        <w:rPr>
+          <w:rStyle w:val="CodeChar"/>
+          <w:rFonts w:ascii="Times New Roman" w:hAnsi="Times New Roman" w:cs="Times New Roman"/>
+          <w:b w:val="0"/>
+          <w:bCs/>
+          <w:i/>
+          <w:iCs/>
+          <w:lang w:val="en-US"/>
+        </w:rPr>
+        <w:t>&lt;</w:t>
+      </w:r>
+      <w:r>
+        <w:rPr>
+          <w:rFonts w:ascii="Times New Roman" w:hAnsi="Times New Roman" w:cs="Times New Roman"/>
+          <w:color w:val="000000"/>
+          <w:sz w:val="19"/>
+          <w:szCs w:val="19"/>
+        </w:rPr>
+        <w:t xml:space="preserve"> </w:t>
+      </w:r>
+      <w:r>
+        <w:rPr>
+          <w:rFonts w:ascii="Times New Roman" w:hAnsi="Times New Roman" w:cs="Times New Roman"/>
+          <w:color w:val="000000"/>
+          <w:sz w:val="19"/>
+          <w:szCs w:val="19"/>
+        </w:rPr>
+        <w:t>Required</w:t>
+      </w:r>
+      <w:r>
+        <w:rPr>
+          <w:rStyle w:val="CodeChar"/>
+          <w:rFonts w:ascii="Times New Roman" w:hAnsi="Times New Roman" w:cs="Times New Roman"/>
+          <w:b w:val="0"/>
+          <w:bCs/>
+          <w:i/>
+          <w:iCs/>
+          <w:lang w:val="en-US"/>
+        </w:rPr>
+        <w:t xml:space="preserve"> &gt;</w:t>
+      </w:r>
     </w:p>
     <w:p>
       <w:pPr>
@@ -548,6 +588,70 @@
         </w:rPr>
         <w:t xml:space="preserve"> (decimal)</w:t>
       </w:r>
+      <w:r>
+        <w:rPr>
+          <w:rStyle w:val="CodeChar"/>
+          <w:rFonts w:ascii="Times New Roman" w:hAnsi="Times New Roman" w:cs="Times New Roman"/>
+          <w:b w:val="0"/>
+          <w:bCs/>
+          <w:i/>
+          <w:iCs/>
+          <w:lang w:val="en-US"/>
+        </w:rPr>
+        <w:t xml:space="preserve"> </w:t>
+      </w:r>
+      <w:r>
+        <w:rPr>
+          <w:rStyle w:val="CodeChar"/>
+          <w:rFonts w:ascii="Times New Roman" w:hAnsi="Times New Roman" w:cs="Times New Roman"/>
+          <w:b w:val="0"/>
+          <w:bCs/>
+          <w:i/>
+          <w:iCs/>
+          <w:lang w:val="en-US"/>
+        </w:rPr>
+        <w:t>&lt;</w:t>
+      </w:r>
+      <w:r>
+        <w:rPr>
+          <w:rFonts w:ascii="Times New Roman" w:hAnsi="Times New Roman" w:cs="Times New Roman"/>
+          <w:color w:val="000000"/>
+          <w:sz w:val="19"/>
+          <w:szCs w:val="19"/>
+        </w:rPr>
+        <w:t xml:space="preserve"> </w:t>
+      </w:r>
+      <w:r>
+        <w:rPr>
+          <w:rFonts w:ascii="Times New Roman" w:hAnsi="Times New Roman" w:cs="Times New Roman"/>
+          <w:color w:val="000000"/>
+          <w:sz w:val="19"/>
+          <w:szCs w:val="19"/>
+          <w:lang w:val="en-US"/>
+        </w:rPr>
+        <w:t>No</w:t>
+      </w:r>
+      <w:r>
+        <w:rPr>
+          <w:rFonts w:ascii="Times New Roman" w:hAnsi="Times New Roman" w:cs="Times New Roman"/>
+          <w:color w:val="000000"/>
+          <w:sz w:val="19"/>
+          <w:szCs w:val="19"/>
+        </w:rPr>
+        <w:t>Required</w:t>
+      </w:r>
+      <w:r>
+        <w:rPr>
+          <w:rStyle w:val="CodeChar"/>
+          <w:rFonts w:ascii="Times New Roman" w:hAnsi="Times New Roman" w:cs="Times New Roman"/>
+          <w:b w:val="0"/>
+          <w:bCs/>
+          <w:i/>
+          <w:iCs/>
+          <w:lang w:val="en-US"/>
+        </w:rPr>
+        <w:t xml:space="preserve"> &gt;</w:t>
+      </w:r>
     </w:p>
     <w:p>
       <w:pPr>
@@ -629,7 +733,6 @@
         </w:rPr>
         <w:t xml:space="preserve"> (</w:t>
       </w:r>
-      <w:proofErr w:type="spellStart"/>
       <w:r>
         <w:rPr>
           <w:rFonts w:ascii="Times New Roman" w:hAnsi="Times New Roman" w:cs="Times New Roman"/>
@@ -640,7 +743,6 @@
         </w:rPr>
         <w:t>DateTime</w:t>
       </w:r>
-      <w:proofErr w:type="spellEnd"/>
       <w:r>
         <w:rPr>
           <w:rFonts w:ascii="Times New Roman" w:hAnsi="Times New Roman" w:cs="Times New Roman"/>
@@ -693,27 +795,7 @@
           <w:iCs/>
           <w:lang w:val="en-US"/>
         </w:rPr>
-        <w:t xml:space="preserve"> (</w:t>
-      </w:r>
-      <w:proofErr w:type="spellStart"/>
-      <w:r>
-        <w:rPr>
-          <w:rFonts w:ascii="Times New Roman" w:hAnsi="Times New Roman" w:cs="Times New Roman"/>
-          <w:i/>
-          <w:iCs/>
-          <w:lang w:val="en-US"/>
-        </w:rPr>
-        <w:t>DateTime</w:t>
-      </w:r>
-      <w:proofErr w:type="spellEnd"/>
-      <w:r>
-        <w:rPr>
-          <w:rFonts w:ascii="Times New Roman" w:hAnsi="Times New Roman" w:cs="Times New Roman"/>
-          <w:i/>
-          <w:iCs/>
-          <w:lang w:val="en-US"/>
-        </w:rPr>
-        <w:t>)</w:t>
+        <w:t xml:space="preserve"> (DateTime)</w:t>
       </w:r>
     </w:p>
     <w:p>
@@ -804,7 +886,6 @@
         <w:t xml:space="preserve"> (bool)</w:t>
       </w:r>
     </w:p>
-    <w:p/>
     <w:p>
       <w:pPr>
         <w:jc w:val="center"/>
@@ -867,7 +948,6 @@
           <w:bCs/>
         </w:rPr>
       </w:pPr>
-      <w:proofErr w:type="spellStart"/>
       <w:r>
         <w:rPr>
           <w:rFonts w:ascii="Times New Roman" w:hAnsi="Times New Roman" w:cs="Times New Roman"/>
@@ -876,7 +956,6 @@
         </w:rPr>
         <w:t>Id</w:t>
       </w:r>
-      <w:proofErr w:type="spellEnd"/>
       <w:r>
         <w:rPr>
           <w:rFonts w:ascii="Times New Roman" w:hAnsi="Times New Roman" w:cs="Times New Roman"/>
@@ -903,7 +982,6 @@
         </w:rPr>
         <w:t>(</w:t>
       </w:r>
-      <w:proofErr w:type="spellStart"/>
       <w:r>
         <w:rPr>
           <w:rFonts w:ascii="Times New Roman" w:hAnsi="Times New Roman" w:cs="Times New Roman"/>
@@ -912,7 +990,6 @@
         </w:rPr>
         <w:t>string</w:t>
       </w:r>
-      <w:proofErr w:type="spellEnd"/>
       <w:r>
         <w:rPr>
           <w:rFonts w:ascii="Times New Roman" w:hAnsi="Times New Roman" w:cs="Times New Roman"/>
@@ -937,7 +1014,6 @@
           <w:bCs/>
         </w:rPr>
       </w:pPr>
-      <w:proofErr w:type="spellStart"/>
       <w:r>
         <w:rPr>
           <w:rFonts w:ascii="Times New Roman" w:hAnsi="Times New Roman" w:cs="Times New Roman"/>
@@ -947,27 +1023,202 @@
         </w:rPr>
         <w:t>ServiceType</w:t>
       </w:r>
-      <w:proofErr w:type="spellEnd"/>
-      <w:r>
-        <w:rPr>
-          <w:rFonts w:ascii="Times New Roman" w:hAnsi="Times New Roman" w:cs="Times New Roman"/>
-          <w:i/>
-          <w:iCs/>
-          <w:lang w:val="en-US"/>
-        </w:rPr>
-        <w:t xml:space="preserve"> – (</w:t>
-      </w:r>
-      <w:proofErr w:type="spellStart"/>
-      <w:r>
-        <w:rPr>
-          <w:rFonts w:ascii="Times New Roman" w:hAnsi="Times New Roman" w:cs="Times New Roman"/>
-          <w:i/>
-          <w:iCs/>
-          <w:lang w:val="en-US"/>
-        </w:rPr>
-        <w:t>enum</w:t>
-      </w:r>
-      <w:proofErr w:type="spellEnd"/>
+      <w:r>
+        <w:rPr>
+          <w:rFonts w:ascii="Times New Roman" w:hAnsi="Times New Roman" w:cs="Times New Roman"/>
+          <w:i/>
+          <w:iCs/>
+          <w:lang w:val="en-US"/>
+        </w:rPr>
+        <w:t xml:space="preserve"> – (enum)</w:t>
+      </w:r>
+    </w:p>
+    <w:p>
+      <w:pPr>
+        <w:pStyle w:val="a5"/>
+        <w:numPr>
+          <w:ilvl w:val="0"/>
+          <w:numId w:val="2"/>
+        </w:numPr>
+        <w:jc w:val="both"/>
+        <w:rPr>
+          <w:rFonts w:ascii="Times New Roman" w:hAnsi="Times New Roman" w:cs="Times New Roman"/>
+          <w:b/>
+          <w:bCs/>
+        </w:rPr>
+      </w:pPr>
+      <w:r>
+        <w:rPr>
+          <w:rFonts w:ascii="Times New Roman" w:hAnsi="Times New Roman" w:cs="Times New Roman"/>
+          <w:b/>
+          <w:bCs/>
+          <w:lang w:val="en-US"/>
+        </w:rPr>
+        <w:t>Description</w:t>
+      </w:r>
+      <w:r>
+        <w:rPr>
+          <w:rFonts w:ascii="Times New Roman" w:hAnsi="Times New Roman" w:cs="Times New Roman"/>
+          <w:i/>
+          <w:iCs/>
+          <w:lang w:val="en-US"/>
+        </w:rPr>
+        <w:t xml:space="preserve"> </w:t>
+      </w:r>
+      <w:r>
+        <w:rPr>
+          <w:i/>
+          <w:iCs/>
+        </w:rPr>
+        <w:t>–</w:t>
+      </w:r>
+      <w:r>
+        <w:rPr>
+          <w:rFonts w:ascii="Times New Roman" w:hAnsi="Times New Roman" w:cs="Times New Roman"/>
+          <w:i/>
+          <w:iCs/>
+          <w:lang w:val="en-US"/>
+        </w:rPr>
+        <w:t xml:space="preserve"> (string)</w:t>
+      </w:r>
+      <w:r>
+        <w:rPr>
+          <w:rStyle w:val="CodeChar"/>
+          <w:rFonts w:ascii="Times New Roman" w:hAnsi="Times New Roman" w:cs="Times New Roman"/>
+          <w:b w:val="0"/>
+          <w:bCs/>
+          <w:i/>
+          <w:iCs/>
+          <w:lang w:val="en-US"/>
+        </w:rPr>
+        <w:t xml:space="preserve"> </w:t>
+      </w:r>
+      <w:r>
+        <w:rPr>
+          <w:rStyle w:val="CodeChar"/>
+          <w:rFonts w:ascii="Times New Roman" w:hAnsi="Times New Roman" w:cs="Times New Roman"/>
+          <w:b w:val="0"/>
+          <w:bCs/>
+          <w:i/>
+          <w:iCs/>
+          <w:lang w:val="en-US"/>
+        </w:rPr>
+        <w:t>&lt;</w:t>
+      </w:r>
+      <w:r>
+        <w:rPr>
+          <w:rFonts w:ascii="Times New Roman" w:hAnsi="Times New Roman" w:cs="Times New Roman"/>
+          <w:color w:val="000000"/>
+          <w:sz w:val="19"/>
+          <w:szCs w:val="19"/>
+        </w:rPr>
+        <w:t xml:space="preserve"> Required</w:t>
+      </w:r>
+      <w:r>
+        <w:rPr>
+          <w:rStyle w:val="CodeChar"/>
+          <w:rFonts w:ascii="Times New Roman" w:hAnsi="Times New Roman" w:cs="Times New Roman"/>
+          <w:b w:val="0"/>
+          <w:bCs/>
+          <w:i/>
+          <w:iCs/>
+          <w:lang w:val="en-US"/>
+        </w:rPr>
+        <w:t xml:space="preserve"> &gt;</w:t>
+      </w:r>
+    </w:p>
+    <w:p>
+      <w:pPr>
+        <w:pStyle w:val="a5"/>
+        <w:numPr>
+          <w:ilvl w:val="0"/>
+          <w:numId w:val="2"/>
+        </w:numPr>
+        <w:jc w:val="both"/>
+        <w:rPr>
+          <w:rFonts w:ascii="Times New Roman" w:hAnsi="Times New Roman" w:cs="Times New Roman"/>
+          <w:b/>
+          <w:bCs/>
+        </w:rPr>
+      </w:pPr>
+      <w:r>
+        <w:rPr>
+          <w:rFonts w:ascii="Times New Roman" w:hAnsi="Times New Roman" w:cs="Times New Roman"/>
+          <w:b/>
+          <w:bCs/>
+          <w:lang w:val="en-US"/>
+        </w:rPr>
+        <w:t>ImageId</w:t>
+      </w:r>
+      <w:r>
+        <w:rPr>
+          <w:rFonts w:ascii="Times New Roman" w:hAnsi="Times New Roman" w:cs="Times New Roman"/>
+          <w:i/>
+          <w:iCs/>
+          <w:lang w:val="en-US"/>
+        </w:rPr>
+        <w:t xml:space="preserve"> –</w:t>
+      </w:r>
+      <w:r>
+        <w:rPr>
+          <w:rFonts w:ascii="Times New Roman" w:hAnsi="Times New Roman" w:cs="Times New Roman"/>
+          <w:i/>
+          <w:iCs/>
+          <w:lang w:val="en-US"/>
+        </w:rPr>
+        <w:t xml:space="preserve"> (int)</w:t>
+      </w:r>
+    </w:p>
+    <w:p>
+      <w:pPr>
+        <w:pStyle w:val="a5"/>
+        <w:numPr>
+          <w:ilvl w:val="0"/>
+          <w:numId w:val="2"/>
+        </w:numPr>
+        <w:jc w:val="both"/>
+        <w:rPr>
+          <w:rFonts w:ascii="Times New Roman" w:hAnsi="Times New Roman" w:cs="Times New Roman"/>
+          <w:b/>
+          <w:bCs/>
+        </w:rPr>
+      </w:pPr>
+      <w:r>
+        <w:rPr>
+          <w:rFonts w:ascii="Times New Roman" w:hAnsi="Times New Roman" w:cs="Times New Roman"/>
+          <w:b/>
+          <w:bCs/>
+          <w:lang w:val="en-US"/>
+        </w:rPr>
+        <w:t>Image</w:t>
+      </w:r>
+      <w:r>
+        <w:rPr>
+          <w:rFonts w:ascii="Times New Roman" w:hAnsi="Times New Roman" w:cs="Times New Roman"/>
+          <w:i/>
+          <w:iCs/>
+          <w:lang w:val="en-US"/>
+        </w:rPr>
+        <w:t xml:space="preserve"> –</w:t>
+      </w:r>
+      <w:r>
+        <w:rPr>
+          <w:rFonts w:ascii="Times New Roman" w:hAnsi="Times New Roman" w:cs="Times New Roman"/>
+          <w:i/>
+          <w:iCs/>
+          <w:lang w:val="en-US"/>
+        </w:rPr>
+        <w:t xml:space="preserve"> (</w:t>
+      </w:r>
+      <w:r>
+        <w:rPr>
+          <w:rFonts w:ascii="Times New Roman" w:hAnsi="Times New Roman" w:cs="Times New Roman"/>
+          <w:i/>
+          <w:iCs/>
+          <w:lang w:val="en-US"/>
+        </w:rPr>
+        <w:t>Image</w:t>
+      </w:r>
       <w:r>
         <w:rPr>
           <w:rFonts w:ascii="Times New Roman" w:hAnsi="Times New Roman" w:cs="Times New Roman"/>
@@ -999,16 +1250,7 @@
           <w:bCs/>
           <w:lang w:val="en-US"/>
         </w:rPr>
-        <w:t>Description</w:t>
-      </w:r>
-      <w:r>
-        <w:rPr>
-          <w:rFonts w:ascii="Times New Roman" w:hAnsi="Times New Roman" w:cs="Times New Roman"/>
-          <w:i/>
-          <w:iCs/>
-          <w:lang w:val="en-US"/>
-        </w:rPr>
-        <w:t xml:space="preserve"> </w:t>
+        <w:t xml:space="preserve">Orders </w:t>
       </w:r>
       <w:r>
         <w:rPr>
@@ -1024,171 +1266,7 @@
           <w:iCs/>
           <w:lang w:val="en-US"/>
         </w:rPr>
-        <w:t xml:space="preserve"> (string)</w:t>
-      </w:r>
-    </w:p>
-    <w:p>
-      <w:pPr>
-        <w:pStyle w:val="a5"/>
-        <w:numPr>
-          <w:ilvl w:val="0"/>
-          <w:numId w:val="2"/>
-        </w:numPr>
-        <w:jc w:val="both"/>
-        <w:rPr>
-          <w:rFonts w:ascii="Times New Roman" w:hAnsi="Times New Roman" w:cs="Times New Roman"/>
-          <w:b/>
-          <w:bCs/>
-        </w:rPr>
-      </w:pPr>
-      <w:proofErr w:type="spellStart"/>
-      <w:r>
-        <w:rPr>
-          <w:rFonts w:ascii="Times New Roman" w:hAnsi="Times New Roman" w:cs="Times New Roman"/>
-          <w:b/>
-          <w:bCs/>
-          <w:lang w:val="en-US"/>
-        </w:rPr>
-        <w:t>ImageId</w:t>
-      </w:r>
-      <w:proofErr w:type="spellEnd"/>
-      <w:r>
-        <w:rPr>
-          <w:rFonts w:ascii="Times New Roman" w:hAnsi="Times New Roman" w:cs="Times New Roman"/>
-          <w:i/>
-          <w:iCs/>
-          <w:lang w:val="en-US"/>
-        </w:rPr>
-        <w:t xml:space="preserve"> –</w:t>
-      </w:r>
-      <w:r>
-        <w:rPr>
-          <w:rFonts w:ascii="Times New Roman" w:hAnsi="Times New Roman" w:cs="Times New Roman"/>
-          <w:i/>
-          <w:iCs/>
-          <w:lang w:val="en-US"/>
-        </w:rPr>
-        <w:t xml:space="preserve"> (int)</w:t>
-      </w:r>
-    </w:p>
-    <w:p>
-      <w:pPr>
-        <w:pStyle w:val="a5"/>
-        <w:numPr>
-          <w:ilvl w:val="0"/>
-          <w:numId w:val="2"/>
-        </w:numPr>
-        <w:jc w:val="both"/>
-        <w:rPr>
-          <w:rFonts w:ascii="Times New Roman" w:hAnsi="Times New Roman" w:cs="Times New Roman"/>
-          <w:b/>
-          <w:bCs/>
-        </w:rPr>
-      </w:pPr>
-      <w:r>
-        <w:rPr>
-          <w:rFonts w:ascii="Times New Roman" w:hAnsi="Times New Roman" w:cs="Times New Roman"/>
-          <w:b/>
-          <w:bCs/>
-          <w:lang w:val="en-US"/>
-        </w:rPr>
-        <w:t>Image</w:t>
-      </w:r>
-      <w:r>
-        <w:rPr>
-          <w:rFonts w:ascii="Times New Roman" w:hAnsi="Times New Roman" w:cs="Times New Roman"/>
-          <w:i/>
-          <w:iCs/>
-          <w:lang w:val="en-US"/>
-        </w:rPr>
-        <w:t xml:space="preserve"> –</w:t>
-      </w:r>
-      <w:r>
-        <w:rPr>
-          <w:rFonts w:ascii="Times New Roman" w:hAnsi="Times New Roman" w:cs="Times New Roman"/>
-          <w:i/>
-          <w:iCs/>
-          <w:lang w:val="en-US"/>
-        </w:rPr>
-        <w:t xml:space="preserve"> (</w:t>
-      </w:r>
-      <w:r>
-        <w:rPr>
-          <w:rFonts w:ascii="Times New Roman" w:hAnsi="Times New Roman" w:cs="Times New Roman"/>
-          <w:i/>
-          <w:iCs/>
-          <w:lang w:val="en-US"/>
-        </w:rPr>
-        <w:t>Image</w:t>
-      </w:r>
-      <w:r>
-        <w:rPr>
-          <w:rFonts w:ascii="Times New Roman" w:hAnsi="Times New Roman" w:cs="Times New Roman"/>
-          <w:i/>
-          <w:iCs/>
-          <w:lang w:val="en-US"/>
-        </w:rPr>
-        <w:t>)</w:t>
-      </w:r>
-    </w:p>
-    <w:p>
-      <w:pPr>
-        <w:pStyle w:val="a5"/>
-        <w:numPr>
-          <w:ilvl w:val="0"/>
-          <w:numId w:val="2"/>
-        </w:numPr>
-        <w:jc w:val="both"/>
-        <w:rPr>
-          <w:rFonts w:ascii="Times New Roman" w:hAnsi="Times New Roman" w:cs="Times New Roman"/>
-          <w:b/>
-          <w:bCs/>
-        </w:rPr>
-      </w:pPr>
-      <w:r>
-        <w:rPr>
-          <w:rFonts w:ascii="Times New Roman" w:hAnsi="Times New Roman" w:cs="Times New Roman"/>
-          <w:b/>
-          <w:bCs/>
-          <w:lang w:val="en-US"/>
-        </w:rPr>
-        <w:t xml:space="preserve">Orders </w:t>
-      </w:r>
-      <w:r>
-        <w:rPr>
-          <w:i/>
-          <w:iCs/>
-        </w:rPr>
-        <w:t>–</w:t>
-      </w:r>
-      <w:r>
-        <w:rPr>
-          <w:rFonts w:ascii="Times New Roman" w:hAnsi="Times New Roman" w:cs="Times New Roman"/>
-          <w:i/>
-          <w:iCs/>
-          <w:lang w:val="en-US"/>
-        </w:rPr>
-        <w:t xml:space="preserve"> (</w:t>
-      </w:r>
-      <w:proofErr w:type="spellStart"/>
-      <w:r>
-        <w:rPr>
-          <w:rFonts w:ascii="Times New Roman" w:hAnsi="Times New Roman" w:cs="Times New Roman"/>
-          <w:i/>
-          <w:iCs/>
-          <w:lang w:val="en-US"/>
-        </w:rPr>
-        <w:t>ICollection</w:t>
-      </w:r>
-      <w:proofErr w:type="spellEnd"/>
-      <w:r>
-        <w:rPr>
-          <w:rFonts w:ascii="Times New Roman" w:hAnsi="Times New Roman" w:cs="Times New Roman"/>
-          <w:i/>
-          <w:iCs/>
-          <w:lang w:val="en-US"/>
-        </w:rPr>
-        <w:t>&lt;Order&gt;)</w:t>
+        <w:t xml:space="preserve"> (ICollection&lt;Order&gt;)</w:t>
       </w:r>
     </w:p>
     <w:p/>
@@ -1254,7 +1332,6 @@
           <w:bCs/>
         </w:rPr>
       </w:pPr>
-      <w:proofErr w:type="spellStart"/>
       <w:r>
         <w:rPr>
           <w:rFonts w:ascii="Times New Roman" w:hAnsi="Times New Roman" w:cs="Times New Roman"/>
@@ -1263,7 +1340,6 @@
         </w:rPr>
         <w:t>Id</w:t>
       </w:r>
-      <w:proofErr w:type="spellEnd"/>
       <w:r>
         <w:rPr>
           <w:rFonts w:ascii="Times New Roman" w:hAnsi="Times New Roman" w:cs="Times New Roman"/>
@@ -1323,7 +1399,6 @@
           <w:bCs/>
         </w:rPr>
       </w:pPr>
-      <w:proofErr w:type="spellStart"/>
       <w:r>
         <w:rPr>
           <w:rFonts w:ascii="Times New Roman" w:hAnsi="Times New Roman" w:cs="Times New Roman"/>
@@ -1333,7 +1408,6 @@
         </w:rPr>
         <w:t>ImageTitle</w:t>
       </w:r>
-      <w:proofErr w:type="spellEnd"/>
       <w:r>
         <w:rPr>
           <w:rFonts w:ascii="Times New Roman" w:hAnsi="Times New Roman" w:cs="Times New Roman"/>
@@ -1361,22 +1435,66 @@
         </w:rPr>
         <w:t>)</w:t>
       </w:r>
-    </w:p>
-    <w:p>
-      <w:pPr>
-        <w:pStyle w:val="a5"/>
-        <w:numPr>
-          <w:ilvl w:val="0"/>
-          <w:numId w:val="2"/>
-        </w:numPr>
-        <w:jc w:val="both"/>
-        <w:rPr>
-          <w:rFonts w:ascii="Times New Roman" w:hAnsi="Times New Roman" w:cs="Times New Roman"/>
-          <w:b/>
-          <w:bCs/>
-        </w:rPr>
-      </w:pPr>
-      <w:proofErr w:type="spellStart"/>
+      <w:r>
+        <w:rPr>
+          <w:rStyle w:val="CodeChar"/>
+          <w:rFonts w:ascii="Times New Roman" w:hAnsi="Times New Roman" w:cs="Times New Roman"/>
+          <w:b w:val="0"/>
+          <w:bCs/>
+          <w:i/>
+          <w:iCs/>
+          <w:lang w:val="en-US"/>
+        </w:rPr>
+        <w:t xml:space="preserve"> </w:t>
+      </w:r>
+      <w:r>
+        <w:rPr>
+          <w:rStyle w:val="CodeChar"/>
+          <w:rFonts w:ascii="Times New Roman" w:hAnsi="Times New Roman" w:cs="Times New Roman"/>
+          <w:b w:val="0"/>
+          <w:bCs/>
+          <w:i/>
+          <w:iCs/>
+          <w:lang w:val="en-US"/>
+        </w:rPr>
+        <w:t>&lt;</w:t>
+      </w:r>
+      <w:r>
+        <w:rPr>
+          <w:rFonts w:ascii="Times New Roman" w:hAnsi="Times New Roman" w:cs="Times New Roman"/>
+          <w:color w:val="000000"/>
+          <w:sz w:val="19"/>
+          <w:szCs w:val="19"/>
+        </w:rPr>
+        <w:t xml:space="preserve"> Required</w:t>
+      </w:r>
+      <w:r>
+        <w:rPr>
+          <w:rStyle w:val="CodeChar"/>
+          <w:rFonts w:ascii="Times New Roman" w:hAnsi="Times New Roman" w:cs="Times New Roman"/>
+          <w:b w:val="0"/>
+          <w:bCs/>
+          <w:i/>
+          <w:iCs/>
+          <w:lang w:val="en-US"/>
+        </w:rPr>
+        <w:t xml:space="preserve"> &gt;</w:t>
+      </w:r>
+    </w:p>
+    <w:p>
+      <w:pPr>
+        <w:pStyle w:val="a5"/>
+        <w:numPr>
+          <w:ilvl w:val="0"/>
+          <w:numId w:val="2"/>
+        </w:numPr>
+        <w:jc w:val="both"/>
+        <w:rPr>
+          <w:rFonts w:ascii="Times New Roman" w:hAnsi="Times New Roman" w:cs="Times New Roman"/>
+          <w:b/>
+          <w:bCs/>
+        </w:rPr>
+      </w:pPr>
       <w:r>
         <w:rPr>
           <w:rFonts w:ascii="Times New Roman" w:hAnsi="Times New Roman" w:cs="Times New Roman"/>
@@ -1393,9 +1511,8 @@
           <w:bCs/>
           <w:lang w:val="en-US"/>
         </w:rPr>
-        <w:t>Url</w:t>
-      </w:r>
-      <w:proofErr w:type="spellEnd"/>
+        <w:t>Path</w:t>
+      </w:r>
       <w:r>
         <w:rPr>
           <w:rFonts w:ascii="Times New Roman" w:hAnsi="Times New Roman" w:cs="Times New Roman"/>
@@ -1407,12 +1524,15 @@
       </w:r>
       <w:r>
         <w:rPr>
-          <w:rFonts w:ascii="Times New Roman" w:hAnsi="Times New Roman" w:cs="Times New Roman"/>
-          <w:i/>
-          <w:iCs/>
-          <w:lang w:val="en-US"/>
-        </w:rPr>
-        <w:t>string</w:t>
+          <w:rStyle w:val="CodeChar"/>
+          <w:rFonts w:ascii="Times New Roman" w:hAnsi="Times New Roman" w:cs="Times New Roman"/>
+          <w:b w:val="0"/>
+          <w:bCs/>
+          <w:i/>
+          <w:iCs/>
+          <w:lang w:val="en-US"/>
+        </w:rPr>
+        <w:t>FileOnFileSystem</w:t>
       </w:r>
       <w:r>
         <w:rPr>
@@ -1464,29 +1584,7 @@
           <w:iCs/>
           <w:lang w:val="en-US"/>
         </w:rPr>
-        <w:t xml:space="preserve"> (</w:t>
-      </w:r>
-      <w:proofErr w:type="spellStart"/>
-      <w:r>
-        <w:rPr>
-          <w:rFonts w:ascii="Times New Roman" w:hAnsi="Times New Roman" w:cs="Times New Roman"/>
-          <w:bCs/>
-          <w:i/>
-          <w:iCs/>
-          <w:lang w:val="en-US"/>
-        </w:rPr>
-        <w:t>DateTime</w:t>
-      </w:r>
-      <w:proofErr w:type="spellEnd"/>
-      <w:r>
-        <w:rPr>
-          <w:rFonts w:ascii="Times New Roman" w:hAnsi="Times New Roman" w:cs="Times New Roman"/>
-          <w:bCs/>
-          <w:i/>
-          <w:iCs/>
-          <w:lang w:val="en-US"/>
-        </w:rPr>
-        <w:t>)</w:t>
+        <w:t xml:space="preserve"> (DateTime)</w:t>
       </w:r>
     </w:p>
     <w:p>
@@ -1530,27 +1628,7 @@
           <w:iCs/>
           <w:lang w:val="en-US"/>
         </w:rPr>
-        <w:t xml:space="preserve"> (</w:t>
-      </w:r>
-      <w:proofErr w:type="spellStart"/>
-      <w:r>
-        <w:rPr>
-          <w:rFonts w:ascii="Times New Roman" w:hAnsi="Times New Roman" w:cs="Times New Roman"/>
-          <w:i/>
-          <w:iCs/>
-          <w:lang w:val="en-US"/>
-        </w:rPr>
-        <w:t>DateTime</w:t>
-      </w:r>
-      <w:proofErr w:type="spellEnd"/>
-      <w:r>
-        <w:rPr>
-          <w:rFonts w:ascii="Times New Roman" w:hAnsi="Times New Roman" w:cs="Times New Roman"/>
-          <w:i/>
-          <w:iCs/>
-          <w:lang w:val="en-US"/>
-        </w:rPr>
-        <w:t>)</w:t>
+        <w:t xml:space="preserve"> (DateTime)</w:t>
       </w:r>
     </w:p>
     <w:p/>
@@ -1616,7 +1694,6 @@
           <w:bCs/>
         </w:rPr>
       </w:pPr>
-      <w:proofErr w:type="spellStart"/>
       <w:r>
         <w:rPr>
           <w:rFonts w:ascii="Times New Roman" w:hAnsi="Times New Roman" w:cs="Times New Roman"/>
@@ -1625,7 +1702,6 @@
         </w:rPr>
         <w:t>Id</w:t>
       </w:r>
-      <w:proofErr w:type="spellEnd"/>
       <w:r>
         <w:rPr>
           <w:rFonts w:ascii="Times New Roman" w:hAnsi="Times New Roman" w:cs="Times New Roman"/>
@@ -1652,7 +1728,6 @@
         </w:rPr>
         <w:t>(</w:t>
       </w:r>
-      <w:proofErr w:type="spellStart"/>
       <w:r>
         <w:rPr>
           <w:rFonts w:ascii="Times New Roman" w:hAnsi="Times New Roman" w:cs="Times New Roman"/>
@@ -1661,7 +1736,6 @@
         </w:rPr>
         <w:t>string</w:t>
       </w:r>
-      <w:proofErr w:type="spellEnd"/>
       <w:r>
         <w:rPr>
           <w:rFonts w:ascii="Times New Roman" w:hAnsi="Times New Roman" w:cs="Times New Roman"/>
@@ -1686,7 +1760,6 @@
           <w:bCs/>
         </w:rPr>
       </w:pPr>
-      <w:proofErr w:type="spellStart"/>
       <w:r>
         <w:rPr>
           <w:rFonts w:ascii="Times New Roman" w:hAnsi="Times New Roman" w:cs="Times New Roman"/>
@@ -1705,7 +1778,6 @@
         </w:rPr>
         <w:t>Title</w:t>
       </w:r>
-      <w:proofErr w:type="spellEnd"/>
       <w:r>
         <w:rPr>
           <w:rFonts w:ascii="Times New Roman" w:hAnsi="Times New Roman" w:cs="Times New Roman"/>
@@ -1715,7 +1787,6 @@
         </w:rPr>
         <w:t xml:space="preserve"> – (</w:t>
       </w:r>
-      <w:proofErr w:type="spellStart"/>
       <w:r>
         <w:rPr>
           <w:rFonts w:ascii="Times New Roman" w:hAnsi="Times New Roman" w:cs="Times New Roman"/>
@@ -1725,7 +1796,6 @@
         </w:rPr>
         <w:t>enum</w:t>
       </w:r>
-      <w:proofErr w:type="spellEnd"/>
       <w:r>
         <w:rPr>
           <w:rFonts w:ascii="Times New Roman" w:hAnsi="Times New Roman" w:cs="Times New Roman"/>
@@ -1750,7 +1820,6 @@
           <w:bCs/>
         </w:rPr>
       </w:pPr>
-      <w:proofErr w:type="spellStart"/>
       <w:r>
         <w:rPr>
           <w:rFonts w:ascii="Times New Roman" w:hAnsi="Times New Roman" w:cs="Times New Roman"/>
@@ -1760,7 +1829,6 @@
         </w:rPr>
         <w:t>ImageId</w:t>
       </w:r>
-      <w:proofErr w:type="spellEnd"/>
       <w:r>
         <w:rPr>
           <w:rFonts w:ascii="Times New Roman" w:hAnsi="Times New Roman" w:cs="Times New Roman"/>
@@ -1880,29 +1948,7 @@
           <w:iCs/>
           <w:lang w:val="en-US"/>
         </w:rPr>
-        <w:t xml:space="preserve"> (</w:t>
-      </w:r>
-      <w:proofErr w:type="spellStart"/>
-      <w:r>
-        <w:rPr>
-          <w:rFonts w:ascii="Times New Roman" w:hAnsi="Times New Roman" w:cs="Times New Roman"/>
-          <w:bCs/>
-          <w:i/>
-          <w:iCs/>
-          <w:lang w:val="en-US"/>
-        </w:rPr>
-        <w:t>DateTime</w:t>
-      </w:r>
-      <w:proofErr w:type="spellEnd"/>
-      <w:r>
-        <w:rPr>
-          <w:rFonts w:ascii="Times New Roman" w:hAnsi="Times New Roman" w:cs="Times New Roman"/>
-          <w:bCs/>
-          <w:i/>
-          <w:iCs/>
-          <w:lang w:val="en-US"/>
-        </w:rPr>
-        <w:t>)</w:t>
+        <w:t xml:space="preserve"> (DateTime)</w:t>
       </w:r>
     </w:p>
     <w:p>
@@ -1946,27 +1992,7 @@
           <w:iCs/>
           <w:lang w:val="en-US"/>
         </w:rPr>
-        <w:t xml:space="preserve"> (</w:t>
-      </w:r>
-      <w:proofErr w:type="spellStart"/>
-      <w:r>
-        <w:rPr>
-          <w:rFonts w:ascii="Times New Roman" w:hAnsi="Times New Roman" w:cs="Times New Roman"/>
-          <w:i/>
-          <w:iCs/>
-          <w:lang w:val="en-US"/>
-        </w:rPr>
-        <w:t>DateTime</w:t>
-      </w:r>
-      <w:proofErr w:type="spellEnd"/>
-      <w:r>
-        <w:rPr>
-          <w:rFonts w:ascii="Times New Roman" w:hAnsi="Times New Roman" w:cs="Times New Roman"/>
-          <w:i/>
-          <w:iCs/>
-          <w:lang w:val="en-US"/>
-        </w:rPr>
-        <w:t>)</w:t>
+        <w:t xml:space="preserve"> (DateTime)</w:t>
       </w:r>
     </w:p>
     <w:p>
@@ -2107,7 +2133,6 @@
           <w:bCs/>
         </w:rPr>
       </w:pPr>
-      <w:proofErr w:type="spellStart"/>
       <w:r>
         <w:rPr>
           <w:rFonts w:ascii="Times New Roman" w:hAnsi="Times New Roman" w:cs="Times New Roman"/>
@@ -2116,7 +2141,6 @@
         </w:rPr>
         <w:t>Id</w:t>
       </w:r>
-      <w:proofErr w:type="spellEnd"/>
       <w:r>
         <w:rPr>
           <w:rFonts w:ascii="Times New Roman" w:hAnsi="Times New Roman" w:cs="Times New Roman"/>
@@ -2143,7 +2167,6 @@
         </w:rPr>
         <w:t>(</w:t>
       </w:r>
-      <w:proofErr w:type="spellStart"/>
       <w:r>
         <w:rPr>
           <w:rFonts w:ascii="Times New Roman" w:hAnsi="Times New Roman" w:cs="Times New Roman"/>
@@ -2152,7 +2175,6 @@
         </w:rPr>
         <w:t>string</w:t>
       </w:r>
-      <w:proofErr w:type="spellEnd"/>
       <w:r>
         <w:rPr>
           <w:rFonts w:ascii="Times New Roman" w:hAnsi="Times New Roman" w:cs="Times New Roman"/>
@@ -2213,22 +2235,66 @@
         </w:rPr>
         <w:t>)</w:t>
       </w:r>
-    </w:p>
-    <w:p>
-      <w:pPr>
-        <w:pStyle w:val="a5"/>
-        <w:numPr>
-          <w:ilvl w:val="0"/>
-          <w:numId w:val="2"/>
-        </w:numPr>
-        <w:jc w:val="both"/>
-        <w:rPr>
-          <w:rFonts w:ascii="Times New Roman" w:hAnsi="Times New Roman" w:cs="Times New Roman"/>
-          <w:b/>
-          <w:bCs/>
-        </w:rPr>
-      </w:pPr>
-      <w:proofErr w:type="spellStart"/>
+      <w:r>
+        <w:rPr>
+          <w:rStyle w:val="CodeChar"/>
+          <w:rFonts w:ascii="Times New Roman" w:hAnsi="Times New Roman" w:cs="Times New Roman"/>
+          <w:b w:val="0"/>
+          <w:bCs/>
+          <w:i/>
+          <w:iCs/>
+          <w:lang w:val="en-US"/>
+        </w:rPr>
+        <w:t xml:space="preserve"> </w:t>
+      </w:r>
+      <w:r>
+        <w:rPr>
+          <w:rStyle w:val="CodeChar"/>
+          <w:rFonts w:ascii="Times New Roman" w:hAnsi="Times New Roman" w:cs="Times New Roman"/>
+          <w:b w:val="0"/>
+          <w:bCs/>
+          <w:i/>
+          <w:iCs/>
+          <w:lang w:val="en-US"/>
+        </w:rPr>
+        <w:t>&lt;</w:t>
+      </w:r>
+      <w:r>
+        <w:rPr>
+          <w:rFonts w:ascii="Times New Roman" w:hAnsi="Times New Roman" w:cs="Times New Roman"/>
+          <w:color w:val="000000"/>
+          <w:sz w:val="19"/>
+          <w:szCs w:val="19"/>
+        </w:rPr>
+        <w:t xml:space="preserve"> Required</w:t>
+      </w:r>
+      <w:r>
+        <w:rPr>
+          <w:rStyle w:val="CodeChar"/>
+          <w:rFonts w:ascii="Times New Roman" w:hAnsi="Times New Roman" w:cs="Times New Roman"/>
+          <w:b w:val="0"/>
+          <w:bCs/>
+          <w:i/>
+          <w:iCs/>
+          <w:lang w:val="en-US"/>
+        </w:rPr>
+        <w:t xml:space="preserve"> &gt;</w:t>
+      </w:r>
+    </w:p>
+    <w:p>
+      <w:pPr>
+        <w:pStyle w:val="a5"/>
+        <w:numPr>
+          <w:ilvl w:val="0"/>
+          <w:numId w:val="2"/>
+        </w:numPr>
+        <w:jc w:val="both"/>
+        <w:rPr>
+          <w:rFonts w:ascii="Times New Roman" w:hAnsi="Times New Roman" w:cs="Times New Roman"/>
+          <w:b/>
+          <w:bCs/>
+        </w:rPr>
+      </w:pPr>
       <w:r>
         <w:rPr>
           <w:rFonts w:ascii="Times New Roman" w:hAnsi="Times New Roman" w:cs="Times New Roman"/>
@@ -2238,7 +2304,6 @@
         </w:rPr>
         <w:t>LastName</w:t>
       </w:r>
-      <w:proofErr w:type="spellEnd"/>
       <w:r>
         <w:rPr>
           <w:rFonts w:ascii="Times New Roman" w:hAnsi="Times New Roman" w:cs="Times New Roman"/>
@@ -2264,6 +2329,51 @@
         </w:rPr>
         <w:t xml:space="preserve"> (string)</w:t>
       </w:r>
+      <w:r>
+        <w:rPr>
+          <w:rStyle w:val="CodeChar"/>
+          <w:rFonts w:ascii="Times New Roman" w:hAnsi="Times New Roman" w:cs="Times New Roman"/>
+          <w:b w:val="0"/>
+          <w:bCs/>
+          <w:i/>
+          <w:iCs/>
+          <w:lang w:val="en-US"/>
+        </w:rPr>
+        <w:t xml:space="preserve"> </w:t>
+      </w:r>
+      <w:r>
+        <w:rPr>
+          <w:rStyle w:val="CodeChar"/>
+          <w:rFonts w:ascii="Times New Roman" w:hAnsi="Times New Roman" w:cs="Times New Roman"/>
+          <w:b w:val="0"/>
+          <w:bCs/>
+          <w:i/>
+          <w:iCs/>
+          <w:lang w:val="en-US"/>
+        </w:rPr>
+        <w:t>&lt;</w:t>
+      </w:r>
+      <w:r>
+        <w:rPr>
+          <w:rFonts w:ascii="Times New Roman" w:hAnsi="Times New Roman" w:cs="Times New Roman"/>
+          <w:color w:val="000000"/>
+          <w:sz w:val="19"/>
+          <w:szCs w:val="19"/>
+        </w:rPr>
+        <w:t xml:space="preserve"> Required</w:t>
+      </w:r>
+      <w:r>
+        <w:rPr>
+          <w:rStyle w:val="CodeChar"/>
+          <w:rFonts w:ascii="Times New Roman" w:hAnsi="Times New Roman" w:cs="Times New Roman"/>
+          <w:b w:val="0"/>
+          <w:bCs/>
+          <w:i/>
+          <w:iCs/>
+          <w:lang w:val="en-US"/>
+        </w:rPr>
+        <w:t xml:space="preserve"> &gt;</w:t>
+      </w:r>
     </w:p>
     <w:p>
       <w:pPr>
@@ -2315,22 +2425,66 @@
         </w:rPr>
         <w:t>)</w:t>
       </w:r>
-    </w:p>
-    <w:p>
-      <w:pPr>
-        <w:pStyle w:val="a5"/>
-        <w:numPr>
-          <w:ilvl w:val="0"/>
-          <w:numId w:val="2"/>
-        </w:numPr>
-        <w:jc w:val="both"/>
-        <w:rPr>
-          <w:rFonts w:ascii="Times New Roman" w:hAnsi="Times New Roman" w:cs="Times New Roman"/>
-          <w:b/>
-          <w:bCs/>
-        </w:rPr>
-      </w:pPr>
-      <w:proofErr w:type="spellStart"/>
+      <w:r>
+        <w:rPr>
+          <w:rStyle w:val="CodeChar"/>
+          <w:rFonts w:ascii="Times New Roman" w:hAnsi="Times New Roman" w:cs="Times New Roman"/>
+          <w:b w:val="0"/>
+          <w:bCs/>
+          <w:i/>
+          <w:iCs/>
+          <w:lang w:val="en-US"/>
+        </w:rPr>
+        <w:t xml:space="preserve"> </w:t>
+      </w:r>
+      <w:r>
+        <w:rPr>
+          <w:rStyle w:val="CodeChar"/>
+          <w:rFonts w:ascii="Times New Roman" w:hAnsi="Times New Roman" w:cs="Times New Roman"/>
+          <w:b w:val="0"/>
+          <w:bCs/>
+          <w:i/>
+          <w:iCs/>
+          <w:lang w:val="en-US"/>
+        </w:rPr>
+        <w:t>&lt;</w:t>
+      </w:r>
+      <w:r>
+        <w:rPr>
+          <w:rFonts w:ascii="Times New Roman" w:hAnsi="Times New Roman" w:cs="Times New Roman"/>
+          <w:color w:val="000000"/>
+          <w:sz w:val="19"/>
+          <w:szCs w:val="19"/>
+        </w:rPr>
+        <w:t xml:space="preserve"> Required</w:t>
+      </w:r>
+      <w:r>
+        <w:rPr>
+          <w:rStyle w:val="CodeChar"/>
+          <w:rFonts w:ascii="Times New Roman" w:hAnsi="Times New Roman" w:cs="Times New Roman"/>
+          <w:b w:val="0"/>
+          <w:bCs/>
+          <w:i/>
+          <w:iCs/>
+          <w:lang w:val="en-US"/>
+        </w:rPr>
+        <w:t xml:space="preserve"> &gt;</w:t>
+      </w:r>
+    </w:p>
+    <w:p>
+      <w:pPr>
+        <w:pStyle w:val="a5"/>
+        <w:numPr>
+          <w:ilvl w:val="0"/>
+          <w:numId w:val="2"/>
+        </w:numPr>
+        <w:jc w:val="both"/>
+        <w:rPr>
+          <w:rFonts w:ascii="Times New Roman" w:hAnsi="Times New Roman" w:cs="Times New Roman"/>
+          <w:b/>
+          <w:bCs/>
+        </w:rPr>
+      </w:pPr>
       <w:r>
         <w:rPr>
           <w:rFonts w:ascii="Times New Roman" w:hAnsi="Times New Roman" w:cs="Times New Roman"/>
@@ -2340,7 +2494,6 @@
         </w:rPr>
         <w:t>PhoneNumber</w:t>
       </w:r>
-      <w:proofErr w:type="spellEnd"/>
       <w:r>
         <w:rPr>
           <w:rFonts w:ascii="Times New Roman" w:hAnsi="Times New Roman" w:cs="Times New Roman"/>
@@ -2366,6 +2519,51 @@
         </w:rPr>
         <w:t xml:space="preserve"> (string)</w:t>
       </w:r>
+      <w:r>
+        <w:rPr>
+          <w:rStyle w:val="CodeChar"/>
+          <w:rFonts w:ascii="Times New Roman" w:hAnsi="Times New Roman" w:cs="Times New Roman"/>
+          <w:b w:val="0"/>
+          <w:bCs/>
+          <w:i/>
+          <w:iCs/>
+          <w:lang w:val="en-US"/>
+        </w:rPr>
+        <w:t xml:space="preserve"> </w:t>
+      </w:r>
+      <w:r>
+        <w:rPr>
+          <w:rStyle w:val="CodeChar"/>
+          <w:rFonts w:ascii="Times New Roman" w:hAnsi="Times New Roman" w:cs="Times New Roman"/>
+          <w:b w:val="0"/>
+          <w:bCs/>
+          <w:i/>
+          <w:iCs/>
+          <w:lang w:val="en-US"/>
+        </w:rPr>
+        <w:t>&lt;</w:t>
+      </w:r>
+      <w:r>
+        <w:rPr>
+          <w:rFonts w:ascii="Times New Roman" w:hAnsi="Times New Roman" w:cs="Times New Roman"/>
+          <w:color w:val="000000"/>
+          <w:sz w:val="19"/>
+          <w:szCs w:val="19"/>
+        </w:rPr>
+        <w:t xml:space="preserve"> Required</w:t>
+      </w:r>
+      <w:r>
+        <w:rPr>
+          <w:rStyle w:val="CodeChar"/>
+          <w:rFonts w:ascii="Times New Roman" w:hAnsi="Times New Roman" w:cs="Times New Roman"/>
+          <w:b w:val="0"/>
+          <w:bCs/>
+          <w:i/>
+          <w:iCs/>
+          <w:lang w:val="en-US"/>
+        </w:rPr>
+        <w:t xml:space="preserve"> &gt;</w:t>
+      </w:r>
     </w:p>
     <w:p>
       <w:pPr>
@@ -2426,6 +2624,51 @@
         </w:rPr>
         <w:t>)</w:t>
       </w:r>
+      <w:r>
+        <w:rPr>
+          <w:rStyle w:val="CodeChar"/>
+          <w:rFonts w:ascii="Times New Roman" w:hAnsi="Times New Roman" w:cs="Times New Roman"/>
+          <w:b w:val="0"/>
+          <w:bCs/>
+          <w:i/>
+          <w:iCs/>
+          <w:lang w:val="en-US"/>
+        </w:rPr>
+        <w:t xml:space="preserve"> </w:t>
+      </w:r>
+      <w:r>
+        <w:rPr>
+          <w:rStyle w:val="CodeChar"/>
+          <w:rFonts w:ascii="Times New Roman" w:hAnsi="Times New Roman" w:cs="Times New Roman"/>
+          <w:b w:val="0"/>
+          <w:bCs/>
+          <w:i/>
+          <w:iCs/>
+          <w:lang w:val="en-US"/>
+        </w:rPr>
+        <w:t>&lt;</w:t>
+      </w:r>
+      <w:r>
+        <w:rPr>
+          <w:rFonts w:ascii="Times New Roman" w:hAnsi="Times New Roman" w:cs="Times New Roman"/>
+          <w:color w:val="000000"/>
+          <w:sz w:val="19"/>
+          <w:szCs w:val="19"/>
+        </w:rPr>
+        <w:t xml:space="preserve"> Required</w:t>
+      </w:r>
+      <w:r>
+        <w:rPr>
+          <w:rStyle w:val="CodeChar"/>
+          <w:rFonts w:ascii="Times New Roman" w:hAnsi="Times New Roman" w:cs="Times New Roman"/>
+          <w:b w:val="0"/>
+          <w:bCs/>
+          <w:i/>
+          <w:iCs/>
+          <w:lang w:val="en-US"/>
+        </w:rPr>
+        <w:t xml:space="preserve"> &gt;</w:t>
+      </w:r>
     </w:p>
     <w:p>
       <w:pPr>
@@ -2467,29 +2710,7 @@
           <w:iCs/>
           <w:lang w:val="en-US"/>
         </w:rPr>
-        <w:t xml:space="preserve"> (</w:t>
-      </w:r>
-      <w:proofErr w:type="spellStart"/>
-      <w:r>
-        <w:rPr>
-          <w:rFonts w:ascii="Times New Roman" w:hAnsi="Times New Roman" w:cs="Times New Roman"/>
-          <w:bCs/>
-          <w:i/>
-          <w:iCs/>
-          <w:lang w:val="en-US"/>
-        </w:rPr>
-        <w:t>DateTime</w:t>
-      </w:r>
-      <w:proofErr w:type="spellEnd"/>
-      <w:r>
-        <w:rPr>
-          <w:rFonts w:ascii="Times New Roman" w:hAnsi="Times New Roman" w:cs="Times New Roman"/>
-          <w:bCs/>
-          <w:i/>
-          <w:iCs/>
-          <w:lang w:val="en-US"/>
-        </w:rPr>
-        <w:t>)</w:t>
+        <w:t xml:space="preserve"> (DateTime)</w:t>
       </w:r>
     </w:p>
     <w:p>
@@ -2533,27 +2754,7 @@
           <w:iCs/>
           <w:lang w:val="en-US"/>
         </w:rPr>
-        <w:t xml:space="preserve"> (</w:t>
-      </w:r>
-      <w:proofErr w:type="spellStart"/>
-      <w:r>
-        <w:rPr>
-          <w:rFonts w:ascii="Times New Roman" w:hAnsi="Times New Roman" w:cs="Times New Roman"/>
-          <w:i/>
-          <w:iCs/>
-          <w:lang w:val="en-US"/>
-        </w:rPr>
-        <w:t>DateTime</w:t>
-      </w:r>
-      <w:proofErr w:type="spellEnd"/>
-      <w:r>
-        <w:rPr>
-          <w:rFonts w:ascii="Times New Roman" w:hAnsi="Times New Roman" w:cs="Times New Roman"/>
-          <w:i/>
-          <w:iCs/>
-          <w:lang w:val="en-US"/>
-        </w:rPr>
-        <w:t>)</w:t>
+        <w:t xml:space="preserve"> (DateTime)</w:t>
       </w:r>
     </w:p>
     <w:p>
@@ -2665,7 +2866,6 @@
           <w:bCs/>
         </w:rPr>
       </w:pPr>
-      <w:proofErr w:type="spellStart"/>
       <w:r>
         <w:rPr>
           <w:rFonts w:ascii="Times New Roman" w:hAnsi="Times New Roman" w:cs="Times New Roman"/>
@@ -2674,7 +2874,6 @@
         </w:rPr>
         <w:t>Id</w:t>
       </w:r>
-      <w:proofErr w:type="spellEnd"/>
       <w:r>
         <w:rPr>
           <w:rFonts w:ascii="Times New Roman" w:hAnsi="Times New Roman" w:cs="Times New Roman"/>
@@ -2701,7 +2900,6 @@
         </w:rPr>
         <w:t>(</w:t>
       </w:r>
-      <w:proofErr w:type="spellStart"/>
       <w:r>
         <w:rPr>
           <w:rFonts w:ascii="Times New Roman" w:hAnsi="Times New Roman" w:cs="Times New Roman"/>
@@ -2710,7 +2908,6 @@
         </w:rPr>
         <w:t>string</w:t>
       </w:r>
-      <w:proofErr w:type="spellEnd"/>
       <w:r>
         <w:rPr>
           <w:rFonts w:ascii="Times New Roman" w:hAnsi="Times New Roman" w:cs="Times New Roman"/>
@@ -2776,6 +2973,51 @@
         </w:rPr>
         <w:t>(string)</w:t>
       </w:r>
+      <w:r>
+        <w:rPr>
+          <w:rStyle w:val="CodeChar"/>
+          <w:rFonts w:ascii="Times New Roman" w:hAnsi="Times New Roman" w:cs="Times New Roman"/>
+          <w:b w:val="0"/>
+          <w:bCs/>
+          <w:i/>
+          <w:iCs/>
+          <w:lang w:val="en-US"/>
+        </w:rPr>
+        <w:t xml:space="preserve"> </w:t>
+      </w:r>
+      <w:r>
+        <w:rPr>
+          <w:rStyle w:val="CodeChar"/>
+          <w:rFonts w:ascii="Times New Roman" w:hAnsi="Times New Roman" w:cs="Times New Roman"/>
+          <w:b w:val="0"/>
+          <w:bCs/>
+          <w:i/>
+          <w:iCs/>
+          <w:lang w:val="en-US"/>
+        </w:rPr>
+        <w:t>&lt;</w:t>
+      </w:r>
+      <w:r>
+        <w:rPr>
+          <w:rFonts w:ascii="Times New Roman" w:hAnsi="Times New Roman" w:cs="Times New Roman"/>
+          <w:color w:val="000000"/>
+          <w:sz w:val="19"/>
+          <w:szCs w:val="19"/>
+        </w:rPr>
+        <w:t xml:space="preserve"> Required</w:t>
+      </w:r>
+      <w:r>
+        <w:rPr>
+          <w:rStyle w:val="CodeChar"/>
+          <w:rFonts w:ascii="Times New Roman" w:hAnsi="Times New Roman" w:cs="Times New Roman"/>
+          <w:b w:val="0"/>
+          <w:bCs/>
+          <w:i/>
+          <w:iCs/>
+          <w:lang w:val="en-US"/>
+        </w:rPr>
+        <w:t xml:space="preserve"> &gt;</w:t>
+      </w:r>
     </w:p>
     <w:p>
       <w:pPr>
@@ -2871,7 +3113,6 @@
           <w:bCs/>
         </w:rPr>
       </w:pPr>
-      <w:proofErr w:type="spellStart"/>
       <w:r>
         <w:rPr>
           <w:rFonts w:ascii="Times New Roman" w:hAnsi="Times New Roman" w:cs="Times New Roman"/>
@@ -2881,7 +3122,6 @@
         </w:rPr>
         <w:t>ImageId</w:t>
       </w:r>
-      <w:proofErr w:type="spellEnd"/>
       <w:r>
         <w:rPr>
           <w:rFonts w:ascii="Times New Roman" w:hAnsi="Times New Roman" w:cs="Times New Roman"/>
@@ -3020,6 +3260,51 @@
         </w:rPr>
         <w:t>)</w:t>
       </w:r>
+      <w:r>
+        <w:rPr>
+          <w:rStyle w:val="CodeChar"/>
+          <w:rFonts w:ascii="Times New Roman" w:hAnsi="Times New Roman" w:cs="Times New Roman"/>
+          <w:b w:val="0"/>
+          <w:bCs/>
+          <w:i/>
+          <w:iCs/>
+          <w:lang w:val="en-US"/>
+        </w:rPr>
+        <w:t xml:space="preserve"> </w:t>
+      </w:r>
+      <w:r>
+        <w:rPr>
+          <w:rStyle w:val="CodeChar"/>
+          <w:rFonts w:ascii="Times New Roman" w:hAnsi="Times New Roman" w:cs="Times New Roman"/>
+          <w:b w:val="0"/>
+          <w:bCs/>
+          <w:i/>
+          <w:iCs/>
+          <w:lang w:val="en-US"/>
+        </w:rPr>
+        <w:t>&lt;</w:t>
+      </w:r>
+      <w:r>
+        <w:rPr>
+          <w:rFonts w:ascii="Times New Roman" w:hAnsi="Times New Roman" w:cs="Times New Roman"/>
+          <w:color w:val="000000"/>
+          <w:sz w:val="19"/>
+          <w:szCs w:val="19"/>
+        </w:rPr>
+        <w:t xml:space="preserve"> Required</w:t>
+      </w:r>
+      <w:r>
+        <w:rPr>
+          <w:rStyle w:val="CodeChar"/>
+          <w:rFonts w:ascii="Times New Roman" w:hAnsi="Times New Roman" w:cs="Times New Roman"/>
+          <w:b w:val="0"/>
+          <w:bCs/>
+          <w:i/>
+          <w:iCs/>
+          <w:lang w:val="en-US"/>
+        </w:rPr>
+        <w:t xml:space="preserve"> &gt;</w:t>
+      </w:r>
     </w:p>
     <w:p>
       <w:pPr>
@@ -3061,29 +3346,7 @@
           <w:iCs/>
           <w:lang w:val="en-US"/>
         </w:rPr>
-        <w:t xml:space="preserve"> (</w:t>
-      </w:r>
-      <w:proofErr w:type="spellStart"/>
-      <w:r>
-        <w:rPr>
-          <w:rFonts w:ascii="Times New Roman" w:hAnsi="Times New Roman" w:cs="Times New Roman"/>
-          <w:bCs/>
-          <w:i/>
-          <w:iCs/>
-          <w:lang w:val="en-US"/>
-        </w:rPr>
-        <w:t>DateTime</w:t>
-      </w:r>
-      <w:proofErr w:type="spellEnd"/>
-      <w:r>
-        <w:rPr>
-          <w:rFonts w:ascii="Times New Roman" w:hAnsi="Times New Roman" w:cs="Times New Roman"/>
-          <w:bCs/>
-          <w:i/>
-          <w:iCs/>
-          <w:lang w:val="en-US"/>
-        </w:rPr>
-        <w:t>)</w:t>
+        <w:t xml:space="preserve"> (DateTime)</w:t>
       </w:r>
     </w:p>
     <w:p>
@@ -3127,27 +3390,7 @@
           <w:iCs/>
           <w:lang w:val="en-US"/>
         </w:rPr>
-        <w:t xml:space="preserve"> (</w:t>
-      </w:r>
-      <w:proofErr w:type="spellStart"/>
-      <w:r>
-        <w:rPr>
-          <w:rFonts w:ascii="Times New Roman" w:hAnsi="Times New Roman" w:cs="Times New Roman"/>
-          <w:i/>
-          <w:iCs/>
-          <w:lang w:val="en-US"/>
-        </w:rPr>
-        <w:t>DateTime</w:t>
-      </w:r>
-      <w:proofErr w:type="spellEnd"/>
-      <w:r>
-        <w:rPr>
-          <w:rFonts w:ascii="Times New Roman" w:hAnsi="Times New Roman" w:cs="Times New Roman"/>
-          <w:i/>
-          <w:iCs/>
-          <w:lang w:val="en-US"/>
-        </w:rPr>
-        <w:t>)</w:t>
+        <w:t xml:space="preserve"> (DateTime)</w:t>
       </w:r>
     </w:p>
     <w:p>
@@ -3301,7 +3544,6 @@
           <w:bCs/>
         </w:rPr>
       </w:pPr>
-      <w:proofErr w:type="spellStart"/>
       <w:r>
         <w:rPr>
           <w:rFonts w:ascii="Times New Roman" w:hAnsi="Times New Roman" w:cs="Times New Roman"/>
@@ -3310,7 +3552,6 @@
         </w:rPr>
         <w:t>Id</w:t>
       </w:r>
-      <w:proofErr w:type="spellEnd"/>
       <w:r>
         <w:rPr>
           <w:rFonts w:ascii="Times New Roman" w:hAnsi="Times New Roman" w:cs="Times New Roman"/>
@@ -3337,7 +3578,6 @@
         </w:rPr>
         <w:t>(</w:t>
       </w:r>
-      <w:proofErr w:type="spellStart"/>
       <w:r>
         <w:rPr>
           <w:rFonts w:ascii="Times New Roman" w:hAnsi="Times New Roman" w:cs="Times New Roman"/>
@@ -3346,7 +3586,6 @@
         </w:rPr>
         <w:t>string</w:t>
       </w:r>
-      <w:proofErr w:type="spellEnd"/>
       <w:r>
         <w:rPr>
           <w:rFonts w:ascii="Times New Roman" w:hAnsi="Times New Roman" w:cs="Times New Roman"/>
@@ -3412,6 +3651,51 @@
         </w:rPr>
         <w:t>(string)</w:t>
       </w:r>
+      <w:r>
+        <w:rPr>
+          <w:rStyle w:val="CodeChar"/>
+          <w:rFonts w:ascii="Times New Roman" w:hAnsi="Times New Roman" w:cs="Times New Roman"/>
+          <w:b w:val="0"/>
+          <w:bCs/>
+          <w:i/>
+          <w:iCs/>
+          <w:lang w:val="en-US"/>
+        </w:rPr>
+        <w:t xml:space="preserve"> </w:t>
+      </w:r>
+      <w:r>
+        <w:rPr>
+          <w:rStyle w:val="CodeChar"/>
+          <w:rFonts w:ascii="Times New Roman" w:hAnsi="Times New Roman" w:cs="Times New Roman"/>
+          <w:b w:val="0"/>
+          <w:bCs/>
+          <w:i/>
+          <w:iCs/>
+          <w:lang w:val="en-US"/>
+        </w:rPr>
+        <w:t>&lt;</w:t>
+      </w:r>
+      <w:r>
+        <w:rPr>
+          <w:rFonts w:ascii="Times New Roman" w:hAnsi="Times New Roman" w:cs="Times New Roman"/>
+          <w:color w:val="000000"/>
+          <w:sz w:val="19"/>
+          <w:szCs w:val="19"/>
+        </w:rPr>
+        <w:t xml:space="preserve"> Required</w:t>
+      </w:r>
+      <w:r>
+        <w:rPr>
+          <w:rStyle w:val="CodeChar"/>
+          <w:rFonts w:ascii="Times New Roman" w:hAnsi="Times New Roman" w:cs="Times New Roman"/>
+          <w:b w:val="0"/>
+          <w:bCs/>
+          <w:i/>
+          <w:iCs/>
+          <w:lang w:val="en-US"/>
+        </w:rPr>
+        <w:t xml:space="preserve"> &gt;</w:t>
+      </w:r>
     </w:p>
     <w:p>
       <w:pPr>
@@ -3552,6 +3836,51 @@
         </w:rPr>
         <w:t>)</w:t>
       </w:r>
+      <w:r>
+        <w:rPr>
+          <w:rStyle w:val="CodeChar"/>
+          <w:rFonts w:ascii="Times New Roman" w:hAnsi="Times New Roman" w:cs="Times New Roman"/>
+          <w:b w:val="0"/>
+          <w:bCs/>
+          <w:i/>
+          <w:iCs/>
+          <w:lang w:val="en-US"/>
+        </w:rPr>
+        <w:t xml:space="preserve"> </w:t>
+      </w:r>
+      <w:r>
+        <w:rPr>
+          <w:rStyle w:val="CodeChar"/>
+          <w:rFonts w:ascii="Times New Roman" w:hAnsi="Times New Roman" w:cs="Times New Roman"/>
+          <w:b w:val="0"/>
+          <w:bCs/>
+          <w:i/>
+          <w:iCs/>
+          <w:lang w:val="en-US"/>
+        </w:rPr>
+        <w:t>&lt;</w:t>
+      </w:r>
+      <w:r>
+        <w:rPr>
+          <w:rFonts w:ascii="Times New Roman" w:hAnsi="Times New Roman" w:cs="Times New Roman"/>
+          <w:color w:val="000000"/>
+          <w:sz w:val="19"/>
+          <w:szCs w:val="19"/>
+        </w:rPr>
+        <w:t xml:space="preserve"> Required</w:t>
+      </w:r>
+      <w:r>
+        <w:rPr>
+          <w:rStyle w:val="CodeChar"/>
+          <w:rFonts w:ascii="Times New Roman" w:hAnsi="Times New Roman" w:cs="Times New Roman"/>
+          <w:b w:val="0"/>
+          <w:bCs/>
+          <w:i/>
+          <w:iCs/>
+          <w:lang w:val="en-US"/>
+        </w:rPr>
+        <w:t xml:space="preserve"> &gt;</w:t>
+      </w:r>
     </w:p>
     <w:p>
       <w:pPr>
@@ -3622,103 +3951,97 @@
         </w:numPr>
         <w:jc w:val="both"/>
         <w:rPr>
-          <w:rStyle w:val="CodeChar"/>
-          <w:rFonts w:ascii="Times New Roman" w:hAnsi="Times New Roman" w:cs="Times New Roman"/>
-          <w:bCs/>
-          <w:noProof w:val="0"/>
-        </w:rPr>
-      </w:pPr>
-      <w:r>
-        <w:rPr>
-          <w:rStyle w:val="CodeChar"/>
-          <w:rFonts w:ascii="Times New Roman" w:hAnsi="Times New Roman" w:cs="Times New Roman"/>
-          <w:lang w:val="en-US"/>
-        </w:rPr>
-        <w:t>File</w:t>
-      </w:r>
-      <w:r>
-        <w:rPr>
-          <w:rStyle w:val="CodeChar"/>
-          <w:rFonts w:ascii="Times New Roman" w:hAnsi="Times New Roman" w:cs="Times New Roman"/>
-          <w:lang w:val="en-US"/>
-        </w:rPr>
-        <w:t xml:space="preserve">Id </w:t>
-      </w:r>
-      <w:r>
-        <w:rPr>
-          <w:rStyle w:val="CodeChar"/>
-          <w:rFonts w:ascii="Times New Roman" w:hAnsi="Times New Roman" w:cs="Times New Roman"/>
-          <w:b w:val="0"/>
-          <w:bCs/>
-          <w:lang w:val="en-US"/>
-        </w:rPr>
-        <w:t xml:space="preserve">– </w:t>
-      </w:r>
-      <w:r>
-        <w:rPr>
-          <w:rStyle w:val="CodeChar"/>
-          <w:rFonts w:ascii="Times New Roman" w:hAnsi="Times New Roman" w:cs="Times New Roman"/>
-          <w:b w:val="0"/>
-          <w:bCs/>
-          <w:i/>
-          <w:iCs/>
-          <w:lang w:val="en-US"/>
-        </w:rPr>
-        <w:t>(string)</w:t>
-      </w:r>
-    </w:p>
-    <w:p>
-      <w:pPr>
-        <w:pStyle w:val="a5"/>
-        <w:numPr>
-          <w:ilvl w:val="0"/>
-          <w:numId w:val="2"/>
-        </w:numPr>
-        <w:jc w:val="both"/>
-        <w:rPr>
-          <w:rStyle w:val="CodeChar"/>
-          <w:rFonts w:ascii="Times New Roman" w:hAnsi="Times New Roman" w:cs="Times New Roman"/>
-          <w:bCs/>
-          <w:noProof w:val="0"/>
-        </w:rPr>
-      </w:pPr>
-      <w:r>
-        <w:rPr>
-          <w:rStyle w:val="CodeChar"/>
-          <w:rFonts w:ascii="Times New Roman" w:hAnsi="Times New Roman" w:cs="Times New Roman"/>
-          <w:lang w:val="en-US"/>
-        </w:rPr>
-        <w:t>File</w:t>
-      </w:r>
-      <w:r>
-        <w:rPr>
-          <w:rStyle w:val="CodeChar"/>
-          <w:rFonts w:ascii="Times New Roman" w:hAnsi="Times New Roman" w:cs="Times New Roman"/>
-          <w:lang w:val="en-US"/>
-        </w:rPr>
-        <w:t xml:space="preserve"> </w:t>
-      </w:r>
-      <w:r>
-        <w:rPr>
-          <w:rStyle w:val="CodeChar"/>
-          <w:rFonts w:ascii="Times New Roman" w:hAnsi="Times New Roman" w:cs="Times New Roman"/>
-          <w:b w:val="0"/>
-          <w:bCs/>
-          <w:lang w:val="en-US"/>
-        </w:rPr>
-        <w:t xml:space="preserve">– </w:t>
-      </w:r>
-      <w:r>
-        <w:rPr>
-          <w:rStyle w:val="CodeChar"/>
-          <w:rFonts w:ascii="Times New Roman" w:hAnsi="Times New Roman" w:cs="Times New Roman"/>
-          <w:b w:val="0"/>
-          <w:bCs/>
-          <w:i/>
-          <w:iCs/>
-          <w:lang w:val="en-US"/>
-        </w:rPr>
-        <w:t>(FileOnFileSystem)</w:t>
+          <w:rFonts w:ascii="Times New Roman" w:hAnsi="Times New Roman" w:cs="Times New Roman"/>
+          <w:b/>
+          <w:bCs/>
+        </w:rPr>
+      </w:pPr>
+      <w:r>
+        <w:rPr>
+          <w:rFonts w:ascii="Times New Roman" w:hAnsi="Times New Roman" w:cs="Times New Roman"/>
+          <w:b/>
+          <w:bCs/>
+          <w:lang w:val="en-US"/>
+        </w:rPr>
+        <w:t>ImageId</w:t>
+      </w:r>
+      <w:r>
+        <w:rPr>
+          <w:rFonts w:ascii="Times New Roman" w:hAnsi="Times New Roman" w:cs="Times New Roman"/>
+          <w:i/>
+          <w:iCs/>
+          <w:lang w:val="en-US"/>
+        </w:rPr>
+        <w:t xml:space="preserve"> –</w:t>
+      </w:r>
+      <w:r>
+        <w:rPr>
+          <w:rFonts w:ascii="Times New Roman" w:hAnsi="Times New Roman" w:cs="Times New Roman"/>
+          <w:i/>
+          <w:iCs/>
+          <w:lang w:val="en-US"/>
+        </w:rPr>
+        <w:t xml:space="preserve"> (int)</w:t>
+      </w:r>
+    </w:p>
+    <w:p>
+      <w:pPr>
+        <w:pStyle w:val="a5"/>
+        <w:numPr>
+          <w:ilvl w:val="0"/>
+          <w:numId w:val="2"/>
+        </w:numPr>
+        <w:jc w:val="both"/>
+        <w:rPr>
+          <w:rFonts w:ascii="Times New Roman" w:hAnsi="Times New Roman" w:cs="Times New Roman"/>
+          <w:b/>
+          <w:bCs/>
+        </w:rPr>
+      </w:pPr>
+      <w:r>
+        <w:rPr>
+          <w:rFonts w:ascii="Times New Roman" w:hAnsi="Times New Roman" w:cs="Times New Roman"/>
+          <w:b/>
+          <w:bCs/>
+          <w:lang w:val="en-US"/>
+        </w:rPr>
+        <w:t>Image</w:t>
+      </w:r>
+      <w:r>
+        <w:rPr>
+          <w:rFonts w:ascii="Times New Roman" w:hAnsi="Times New Roman" w:cs="Times New Roman"/>
+          <w:i/>
+          <w:iCs/>
+          <w:lang w:val="en-US"/>
+        </w:rPr>
+        <w:t xml:space="preserve"> –</w:t>
+      </w:r>
+      <w:r>
+        <w:rPr>
+          <w:rFonts w:ascii="Times New Roman" w:hAnsi="Times New Roman" w:cs="Times New Roman"/>
+          <w:i/>
+          <w:iCs/>
+          <w:lang w:val="en-US"/>
+        </w:rPr>
+        <w:t xml:space="preserve"> (</w:t>
+      </w:r>
+      <w:r>
+        <w:rPr>
+          <w:rFonts w:ascii="Times New Roman" w:hAnsi="Times New Roman" w:cs="Times New Roman"/>
+          <w:i/>
+          <w:iCs/>
+          <w:lang w:val="en-US"/>
+        </w:rPr>
+        <w:t>Image</w:t>
+      </w:r>
+      <w:r>
+        <w:rPr>
+          <w:rFonts w:ascii="Times New Roman" w:hAnsi="Times New Roman" w:cs="Times New Roman"/>
+          <w:i/>
+          <w:iCs/>
+          <w:lang w:val="en-US"/>
+        </w:rPr>
+        <w:t>)</w:t>
       </w:r>
     </w:p>
     <w:p>
@@ -3761,29 +4084,7 @@
           <w:iCs/>
           <w:lang w:val="en-US"/>
         </w:rPr>
-        <w:t xml:space="preserve"> (</w:t>
-      </w:r>
-      <w:proofErr w:type="spellStart"/>
-      <w:r>
-        <w:rPr>
-          <w:rFonts w:ascii="Times New Roman" w:hAnsi="Times New Roman" w:cs="Times New Roman"/>
-          <w:bCs/>
-          <w:i/>
-          <w:iCs/>
-          <w:lang w:val="en-US"/>
-        </w:rPr>
-        <w:t>DateTime</w:t>
-      </w:r>
-      <w:proofErr w:type="spellEnd"/>
-      <w:r>
-        <w:rPr>
-          <w:rFonts w:ascii="Times New Roman" w:hAnsi="Times New Roman" w:cs="Times New Roman"/>
-          <w:bCs/>
-          <w:i/>
-          <w:iCs/>
-          <w:lang w:val="en-US"/>
-        </w:rPr>
-        <w:t>)</w:t>
+        <w:t xml:space="preserve"> (DateTime)</w:t>
       </w:r>
     </w:p>
     <w:p>
@@ -3827,27 +4128,7 @@
           <w:iCs/>
           <w:lang w:val="en-US"/>
         </w:rPr>
-        <w:t xml:space="preserve"> (</w:t>
-      </w:r>
-      <w:proofErr w:type="spellStart"/>
-      <w:r>
-        <w:rPr>
-          <w:rFonts w:ascii="Times New Roman" w:hAnsi="Times New Roman" w:cs="Times New Roman"/>
-          <w:i/>
-          <w:iCs/>
-          <w:lang w:val="en-US"/>
-        </w:rPr>
-        <w:t>DateTime</w:t>
-      </w:r>
-      <w:proofErr w:type="spellEnd"/>
-      <w:r>
-        <w:rPr>
-          <w:rFonts w:ascii="Times New Roman" w:hAnsi="Times New Roman" w:cs="Times New Roman"/>
-          <w:i/>
-          <w:iCs/>
-          <w:lang w:val="en-US"/>
-        </w:rPr>
-        <w:t>)</w:t>
+        <w:t xml:space="preserve"> (DateTime)</w:t>
       </w:r>
     </w:p>
     <w:p>
@@ -3940,15 +4221,6 @@
     </w:p>
     <w:p/>
     <w:p/>
-    <w:p>
-      <w:pPr>
-        <w:spacing w:before="0" w:after="200"/>
-      </w:pPr>
-      <w:r>
-        <w:lastRenderedPageBreak/>
-        <w:br w:type="page"/>
-      </w:r>
-    </w:p>
     <w:p/>
     <w:p>
       <w:pPr>
@@ -3962,7 +4234,6 @@
           <w:u w:val="single"/>
         </w:rPr>
       </w:pPr>
-      <w:proofErr w:type="spellStart"/>
       <w:r>
         <w:rPr>
           <w:b/>
@@ -3973,9 +4244,9 @@
           <w:u w:val="single"/>
           <w:lang w:val="en-US"/>
         </w:rPr>
+        <w:lastRenderedPageBreak/>
         <w:t>FileMode</w:t>
       </w:r>
-      <w:proofErr w:type="spellEnd"/>
       <w:r>
         <w:rPr>
           <w:b/>
@@ -4003,7 +4274,6 @@
           <w:bCs/>
         </w:rPr>
       </w:pPr>
-      <w:proofErr w:type="spellStart"/>
       <w:r>
         <w:rPr>
           <w:rFonts w:ascii="Times New Roman" w:hAnsi="Times New Roman" w:cs="Times New Roman"/>
@@ -4012,7 +4282,6 @@
         </w:rPr>
         <w:t>Id</w:t>
       </w:r>
-      <w:proofErr w:type="spellEnd"/>
       <w:r>
         <w:rPr>
           <w:rFonts w:ascii="Times New Roman" w:hAnsi="Times New Roman" w:cs="Times New Roman"/>
@@ -4123,7 +4392,6 @@
           <w:bCs/>
         </w:rPr>
       </w:pPr>
-      <w:proofErr w:type="spellStart"/>
       <w:r>
         <w:rPr>
           <w:rFonts w:ascii="Times New Roman" w:hAnsi="Times New Roman" w:cs="Times New Roman"/>
@@ -4133,7 +4401,6 @@
         </w:rPr>
         <w:t>FileType</w:t>
       </w:r>
-      <w:proofErr w:type="spellEnd"/>
       <w:r>
         <w:rPr>
           <w:rFonts w:ascii="Times New Roman" w:hAnsi="Times New Roman" w:cs="Times New Roman"/>
@@ -4285,7 +4552,6 @@
           <w:bCs/>
         </w:rPr>
       </w:pPr>
-      <w:proofErr w:type="spellStart"/>
       <w:r>
         <w:rPr>
           <w:rFonts w:ascii="Times New Roman" w:hAnsi="Times New Roman" w:cs="Times New Roman"/>
@@ -4295,7 +4561,6 @@
         </w:rPr>
         <w:t>UserId</w:t>
       </w:r>
-      <w:proofErr w:type="spellEnd"/>
       <w:r>
         <w:rPr>
           <w:rFonts w:ascii="Times New Roman" w:hAnsi="Times New Roman" w:cs="Times New Roman"/>
@@ -4377,19 +4642,59 @@
           <w:iCs/>
           <w:lang w:val="en-US"/>
         </w:rPr>
+        <w:t xml:space="preserve"> (ApplicationUser)</w:t>
+      </w:r>
+    </w:p>
+    <w:p>
+      <w:pPr>
+        <w:pStyle w:val="a5"/>
+        <w:numPr>
+          <w:ilvl w:val="0"/>
+          <w:numId w:val="2"/>
+        </w:numPr>
+        <w:jc w:val="both"/>
+        <w:rPr>
+          <w:rFonts w:ascii="Times New Roman" w:hAnsi="Times New Roman" w:cs="Times New Roman"/>
+          <w:b/>
+          <w:bCs/>
+        </w:rPr>
+      </w:pPr>
+      <w:r>
+        <w:rPr>
+          <w:rFonts w:ascii="Times New Roman" w:hAnsi="Times New Roman" w:cs="Times New Roman"/>
+          <w:b/>
+          <w:bCs/>
+          <w:lang w:val="en-US"/>
+        </w:rPr>
+        <w:t>CreatedOn</w:t>
+      </w:r>
+      <w:r>
+        <w:rPr>
+          <w:rFonts w:ascii="Times New Roman" w:hAnsi="Times New Roman" w:cs="Times New Roman"/>
+          <w:i/>
+          <w:iCs/>
+          <w:lang w:val="en-US"/>
+        </w:rPr>
+        <w:t xml:space="preserve"> –</w:t>
+      </w:r>
+      <w:r>
+        <w:rPr>
+          <w:rFonts w:ascii="Times New Roman" w:hAnsi="Times New Roman" w:cs="Times New Roman"/>
+          <w:i/>
+          <w:iCs/>
+          <w:lang w:val="en-US"/>
+        </w:rPr>
         <w:t xml:space="preserve"> (</w:t>
       </w:r>
-      <w:proofErr w:type="spellStart"/>
-      <w:r>
-        <w:rPr>
-          <w:rFonts w:ascii="Times New Roman" w:hAnsi="Times New Roman" w:cs="Times New Roman"/>
-          <w:i/>
-          <w:iCs/>
-          <w:lang w:val="en-US"/>
-        </w:rPr>
-        <w:t>ApplicationUser</w:t>
-      </w:r>
-      <w:proofErr w:type="spellEnd"/>
+      <w:r>
+        <w:rPr>
+          <w:rFonts w:ascii="Times New Roman" w:hAnsi="Times New Roman" w:cs="Times New Roman"/>
+          <w:i/>
+          <w:iCs/>
+          <w:lang w:val="en-US"/>
+        </w:rPr>
+        <w:t>DateTime</w:t>
+      </w:r>
       <w:r>
         <w:rPr>
           <w:rFonts w:ascii="Times New Roman" w:hAnsi="Times New Roman" w:cs="Times New Roman"/>
@@ -4400,70 +4705,6 @@
         <w:t>)</w:t>
       </w:r>
     </w:p>
-    <w:p>
-      <w:pPr>
-        <w:pStyle w:val="a5"/>
-        <w:numPr>
-          <w:ilvl w:val="0"/>
-          <w:numId w:val="2"/>
-        </w:numPr>
-        <w:jc w:val="both"/>
-        <w:rPr>
-          <w:rFonts w:ascii="Times New Roman" w:hAnsi="Times New Roman" w:cs="Times New Roman"/>
-          <w:b/>
-          <w:bCs/>
-        </w:rPr>
-      </w:pPr>
-      <w:proofErr w:type="spellStart"/>
-      <w:r>
-        <w:rPr>
-          <w:rFonts w:ascii="Times New Roman" w:hAnsi="Times New Roman" w:cs="Times New Roman"/>
-          <w:b/>
-          <w:bCs/>
-          <w:lang w:val="en-US"/>
-        </w:rPr>
-        <w:t>CreatedOn</w:t>
-      </w:r>
-      <w:proofErr w:type="spellEnd"/>
-      <w:r>
-        <w:rPr>
-          <w:rFonts w:ascii="Times New Roman" w:hAnsi="Times New Roman" w:cs="Times New Roman"/>
-          <w:i/>
-          <w:iCs/>
-          <w:lang w:val="en-US"/>
-        </w:rPr>
-        <w:t xml:space="preserve"> –</w:t>
-      </w:r>
-      <w:r>
-        <w:rPr>
-          <w:rFonts w:ascii="Times New Roman" w:hAnsi="Times New Roman" w:cs="Times New Roman"/>
-          <w:i/>
-          <w:iCs/>
-          <w:lang w:val="en-US"/>
-        </w:rPr>
-        <w:t xml:space="preserve"> (</w:t>
-      </w:r>
-      <w:proofErr w:type="spellStart"/>
-      <w:r>
-        <w:rPr>
-          <w:rFonts w:ascii="Times New Roman" w:hAnsi="Times New Roman" w:cs="Times New Roman"/>
-          <w:i/>
-          <w:iCs/>
-          <w:lang w:val="en-US"/>
-        </w:rPr>
-        <w:t>DateTime</w:t>
-      </w:r>
-      <w:proofErr w:type="spellEnd"/>
-      <w:r>
-        <w:rPr>
-          <w:rFonts w:ascii="Times New Roman" w:hAnsi="Times New Roman" w:cs="Times New Roman"/>
-          <w:i/>
-          <w:iCs/>
-          <w:lang w:val="en-US"/>
-        </w:rPr>
-        <w:t>)</w:t>
-      </w:r>
-    </w:p>
     <w:p/>
     <w:p>
       <w:pPr>
@@ -4479,7 +4720,6 @@
           <w:bCs/>
         </w:rPr>
       </w:pPr>
-      <w:proofErr w:type="spellStart"/>
       <w:r>
         <w:rPr>
           <w:b/>
@@ -4489,9 +4729,143 @@
           <w:szCs w:val="36"/>
           <w:u w:val="single"/>
         </w:rPr>
-        <w:t>FileOnDatabaseModel</w:t>
-      </w:r>
-      <w:proofErr w:type="spellEnd"/>
+        <w:t>FileOnDatabaseModel : FileModel</w:t>
+      </w:r>
+    </w:p>
+    <w:p>
+      <w:pPr>
+        <w:pStyle w:val="a5"/>
+        <w:rPr>
+          <w:rFonts w:ascii="Times New Roman" w:hAnsi="Times New Roman" w:cs="Times New Roman"/>
+          <w:b/>
+          <w:bCs/>
+        </w:rPr>
+      </w:pPr>
+    </w:p>
+    <w:p>
+      <w:pPr>
+        <w:pStyle w:val="a5"/>
+        <w:numPr>
+          <w:ilvl w:val="0"/>
+          <w:numId w:val="2"/>
+        </w:numPr>
+        <w:jc w:val="both"/>
+        <w:rPr>
+          <w:rFonts w:ascii="Times New Roman" w:hAnsi="Times New Roman" w:cs="Times New Roman"/>
+          <w:b/>
+          <w:bCs/>
+        </w:rPr>
+      </w:pPr>
+      <w:r>
+        <w:rPr>
+          <w:rFonts w:ascii="Times New Roman" w:hAnsi="Times New Roman" w:cs="Times New Roman"/>
+          <w:b/>
+          <w:bCs/>
+          <w:lang w:val="en-US"/>
+        </w:rPr>
+        <w:t>Data</w:t>
+      </w:r>
+      <w:r>
+        <w:rPr>
+          <w:rFonts w:ascii="Times New Roman" w:hAnsi="Times New Roman" w:cs="Times New Roman"/>
+          <w:b/>
+          <w:bCs/>
+        </w:rPr>
+        <w:t xml:space="preserve"> </w:t>
+      </w:r>
+      <w:r>
+        <w:rPr>
+          <w:rFonts w:ascii="Times New Roman" w:hAnsi="Times New Roman" w:cs="Times New Roman"/>
+          <w:b/>
+          <w:bCs/>
+          <w:lang w:val="en-US"/>
+        </w:rPr>
+        <w:t xml:space="preserve">- </w:t>
+      </w:r>
+      <w:r>
+        <w:rPr>
+          <w:rFonts w:ascii="Times New Roman" w:hAnsi="Times New Roman" w:cs="Times New Roman"/>
+          <w:i/>
+          <w:iCs/>
+          <w:lang w:val="en-US"/>
+        </w:rPr>
+        <w:t>(</w:t>
+      </w:r>
+      <w:r>
+        <w:rPr>
+          <w:rFonts w:ascii="Times New Roman" w:hAnsi="Times New Roman" w:cs="Times New Roman"/>
+          <w:i/>
+          <w:iCs/>
+          <w:lang w:val="en-US"/>
+        </w:rPr>
+        <w:t>byte</w:t>
+      </w:r>
+      <w:r>
+        <w:rPr>
+          <w:rFonts w:ascii="Times New Roman" w:hAnsi="Times New Roman" w:cs="Times New Roman"/>
+          <w:i/>
+          <w:iCs/>
+          <w:lang w:val="en-US"/>
+        </w:rPr>
+        <w:t>)</w:t>
+      </w:r>
+    </w:p>
+    <w:p>
+      <w:pPr>
+        <w:pStyle w:val="a5"/>
+        <w:numPr>
+          <w:ilvl w:val="0"/>
+          <w:numId w:val="2"/>
+        </w:numPr>
+        <w:jc w:val="both"/>
+        <w:rPr>
+          <w:rFonts w:ascii="Times New Roman" w:hAnsi="Times New Roman" w:cs="Times New Roman"/>
+          <w:b/>
+          <w:bCs/>
+        </w:rPr>
+      </w:pPr>
+      <w:r>
+        <w:rPr>
+          <w:rFonts w:ascii="Times New Roman" w:hAnsi="Times New Roman" w:cs="Times New Roman"/>
+          <w:b/>
+          <w:bCs/>
+          <w:lang w:val="en-US"/>
+        </w:rPr>
+        <w:t xml:space="preserve">Orders </w:t>
+      </w:r>
+      <w:r>
+        <w:rPr>
+          <w:i/>
+          <w:iCs/>
+        </w:rPr>
+        <w:t>–</w:t>
+      </w:r>
+      <w:r>
+        <w:rPr>
+          <w:rFonts w:ascii="Times New Roman" w:hAnsi="Times New Roman" w:cs="Times New Roman"/>
+          <w:i/>
+          <w:iCs/>
+          <w:lang w:val="en-US"/>
+        </w:rPr>
+        <w:t xml:space="preserve"> (ICollection&lt;Order&gt;)</w:t>
+      </w:r>
+    </w:p>
+    <w:p/>
+    <w:p>
+      <w:pPr>
+        <w:pStyle w:val="a5"/>
+        <w:numPr>
+          <w:ilvl w:val="0"/>
+          <w:numId w:val="2"/>
+        </w:numPr>
+        <w:jc w:val="both"/>
+        <w:rPr>
+          <w:rFonts w:ascii="Times New Roman" w:hAnsi="Times New Roman" w:cs="Times New Roman"/>
+          <w:b/>
+          <w:bCs/>
+        </w:rPr>
+      </w:pPr>
+      <w:bookmarkStart w:id="0" w:name="_Hlk55552078"/>
       <w:r>
         <w:rPr>
           <w:b/>
@@ -4501,9 +4875,9 @@
           <w:szCs w:val="36"/>
           <w:u w:val="single"/>
         </w:rPr>
-        <w:t xml:space="preserve"> : </w:t>
-      </w:r>
-      <w:proofErr w:type="spellStart"/>
+        <w:t>FileOnFileSystem</w:t>
+      </w:r>
+      <w:bookmarkEnd w:id="0"/>
       <w:r>
         <w:rPr>
           <w:b/>
@@ -4513,42 +4887,41 @@
           <w:szCs w:val="36"/>
           <w:u w:val="single"/>
         </w:rPr>
-        <w:t>FileModel</w:t>
-      </w:r>
-      <w:proofErr w:type="spellEnd"/>
-    </w:p>
-    <w:p>
-      <w:pPr>
-        <w:pStyle w:val="a5"/>
-        <w:rPr>
-          <w:rFonts w:ascii="Times New Roman" w:hAnsi="Times New Roman" w:cs="Times New Roman"/>
-          <w:b/>
-          <w:bCs/>
-        </w:rPr>
-      </w:pPr>
-    </w:p>
-    <w:p>
-      <w:pPr>
-        <w:pStyle w:val="a5"/>
-        <w:numPr>
-          <w:ilvl w:val="0"/>
-          <w:numId w:val="2"/>
-        </w:numPr>
-        <w:jc w:val="both"/>
-        <w:rPr>
-          <w:rFonts w:ascii="Times New Roman" w:hAnsi="Times New Roman" w:cs="Times New Roman"/>
-          <w:b/>
-          <w:bCs/>
-        </w:rPr>
-      </w:pPr>
-      <w:r>
-        <w:rPr>
-          <w:rFonts w:ascii="Times New Roman" w:hAnsi="Times New Roman" w:cs="Times New Roman"/>
-          <w:b/>
-          <w:bCs/>
-          <w:lang w:val="en-US"/>
-        </w:rPr>
-        <w:t>Data</w:t>
+        <w:t>: FileModel</w:t>
+      </w:r>
+    </w:p>
+    <w:p>
+      <w:pPr>
+        <w:pStyle w:val="a5"/>
+        <w:rPr>
+          <w:rFonts w:ascii="Times New Roman" w:hAnsi="Times New Roman" w:cs="Times New Roman"/>
+          <w:b/>
+          <w:bCs/>
+        </w:rPr>
+      </w:pPr>
+    </w:p>
+    <w:p>
+      <w:pPr>
+        <w:pStyle w:val="a5"/>
+        <w:numPr>
+          <w:ilvl w:val="0"/>
+          <w:numId w:val="2"/>
+        </w:numPr>
+        <w:jc w:val="both"/>
+        <w:rPr>
+          <w:rFonts w:ascii="Times New Roman" w:hAnsi="Times New Roman" w:cs="Times New Roman"/>
+          <w:b/>
+          <w:bCs/>
+        </w:rPr>
+      </w:pPr>
+      <w:r>
+        <w:rPr>
+          <w:rFonts w:ascii="Times New Roman" w:hAnsi="Times New Roman" w:cs="Times New Roman"/>
+          <w:b/>
+          <w:bCs/>
+          <w:lang w:val="en-US"/>
+        </w:rPr>
+        <w:t>FilePath</w:t>
       </w:r>
       <w:r>
         <w:rPr>
@@ -4583,7 +4956,7 @@
           <w:iCs/>
           <w:lang w:val="en-US"/>
         </w:rPr>
-        <w:t>byte</w:t>
+        <w:t>string</w:t>
       </w:r>
       <w:r>
         <w:rPr>
@@ -4632,222 +5005,7 @@
           <w:iCs/>
           <w:lang w:val="en-US"/>
         </w:rPr>
-        <w:t xml:space="preserve"> (</w:t>
-      </w:r>
-      <w:proofErr w:type="spellStart"/>
-      <w:r>
-        <w:rPr>
-          <w:rFonts w:ascii="Times New Roman" w:hAnsi="Times New Roman" w:cs="Times New Roman"/>
-          <w:i/>
-          <w:iCs/>
-          <w:lang w:val="en-US"/>
-        </w:rPr>
-        <w:t>ICollection</w:t>
-      </w:r>
-      <w:proofErr w:type="spellEnd"/>
-      <w:r>
-        <w:rPr>
-          <w:rFonts w:ascii="Times New Roman" w:hAnsi="Times New Roman" w:cs="Times New Roman"/>
-          <w:i/>
-          <w:iCs/>
-          <w:lang w:val="en-US"/>
-        </w:rPr>
-        <w:t>&lt;Order&gt;)</w:t>
-      </w:r>
-    </w:p>
-    <w:p/>
-    <w:p>
-      <w:pPr>
-        <w:pStyle w:val="a5"/>
-        <w:numPr>
-          <w:ilvl w:val="0"/>
-          <w:numId w:val="2"/>
-        </w:numPr>
-        <w:jc w:val="both"/>
-        <w:rPr>
-          <w:rFonts w:ascii="Times New Roman" w:hAnsi="Times New Roman" w:cs="Times New Roman"/>
-          <w:b/>
-          <w:bCs/>
-        </w:rPr>
-      </w:pPr>
-      <w:bookmarkStart w:id="0" w:name="_Hlk55552078"/>
-      <w:proofErr w:type="spellStart"/>
-      <w:r>
-        <w:rPr>
-          <w:b/>
-          <w:bCs/>
-          <w:color w:val="E36C0A" w:themeColor="accent6" w:themeShade="BF"/>
-          <w:sz w:val="36"/>
-          <w:szCs w:val="36"/>
-          <w:u w:val="single"/>
-        </w:rPr>
-        <w:t>FileOnFileSystem</w:t>
-      </w:r>
-      <w:bookmarkEnd w:id="0"/>
-      <w:proofErr w:type="spellEnd"/>
-      <w:r>
-        <w:rPr>
-          <w:b/>
-          <w:bCs/>
-          <w:color w:val="E36C0A" w:themeColor="accent6" w:themeShade="BF"/>
-          <w:sz w:val="36"/>
-          <w:szCs w:val="36"/>
-          <w:u w:val="single"/>
-        </w:rPr>
-        <w:t xml:space="preserve">: </w:t>
-      </w:r>
-      <w:proofErr w:type="spellStart"/>
-      <w:r>
-        <w:rPr>
-          <w:b/>
-          <w:bCs/>
-          <w:color w:val="E36C0A" w:themeColor="accent6" w:themeShade="BF"/>
-          <w:sz w:val="36"/>
-          <w:szCs w:val="36"/>
-          <w:u w:val="single"/>
-        </w:rPr>
-        <w:t>FileModel</w:t>
-      </w:r>
-      <w:proofErr w:type="spellEnd"/>
-    </w:p>
-    <w:p>
-      <w:pPr>
-        <w:pStyle w:val="a5"/>
-        <w:rPr>
-          <w:rFonts w:ascii="Times New Roman" w:hAnsi="Times New Roman" w:cs="Times New Roman"/>
-          <w:b/>
-          <w:bCs/>
-        </w:rPr>
-      </w:pPr>
-    </w:p>
-    <w:p>
-      <w:pPr>
-        <w:pStyle w:val="a5"/>
-        <w:numPr>
-          <w:ilvl w:val="0"/>
-          <w:numId w:val="2"/>
-        </w:numPr>
-        <w:jc w:val="both"/>
-        <w:rPr>
-          <w:rFonts w:ascii="Times New Roman" w:hAnsi="Times New Roman" w:cs="Times New Roman"/>
-          <w:b/>
-          <w:bCs/>
-        </w:rPr>
-      </w:pPr>
-      <w:proofErr w:type="spellStart"/>
-      <w:r>
-        <w:rPr>
-          <w:rFonts w:ascii="Times New Roman" w:hAnsi="Times New Roman" w:cs="Times New Roman"/>
-          <w:b/>
-          <w:bCs/>
-          <w:lang w:val="en-US"/>
-        </w:rPr>
-        <w:t>FilePath</w:t>
-      </w:r>
-      <w:proofErr w:type="spellEnd"/>
-      <w:r>
-        <w:rPr>
-          <w:rFonts w:ascii="Times New Roman" w:hAnsi="Times New Roman" w:cs="Times New Roman"/>
-          <w:b/>
-          <w:bCs/>
-        </w:rPr>
-        <w:t xml:space="preserve"> </w:t>
-      </w:r>
-      <w:r>
-        <w:rPr>
-          <w:rFonts w:ascii="Times New Roman" w:hAnsi="Times New Roman" w:cs="Times New Roman"/>
-          <w:b/>
-          <w:bCs/>
-          <w:lang w:val="en-US"/>
-        </w:rPr>
-        <w:t xml:space="preserve">- </w:t>
-      </w:r>
-      <w:r>
-        <w:rPr>
-          <w:rFonts w:ascii="Times New Roman" w:hAnsi="Times New Roman" w:cs="Times New Roman"/>
-          <w:i/>
-          <w:iCs/>
-          <w:lang w:val="en-US"/>
-        </w:rPr>
-        <w:t>(</w:t>
-      </w:r>
-      <w:r>
-        <w:rPr>
-          <w:rFonts w:ascii="Times New Roman" w:hAnsi="Times New Roman" w:cs="Times New Roman"/>
-          <w:i/>
-          <w:iCs/>
-          <w:lang w:val="en-US"/>
-        </w:rPr>
-        <w:t>string</w:t>
-      </w:r>
-      <w:r>
-        <w:rPr>
-          <w:rFonts w:ascii="Times New Roman" w:hAnsi="Times New Roman" w:cs="Times New Roman"/>
-          <w:i/>
-          <w:iCs/>
-          <w:lang w:val="en-US"/>
-        </w:rPr>
-        <w:t>)</w:t>
-      </w:r>
-    </w:p>
-    <w:p>
-      <w:pPr>
-        <w:pStyle w:val="a5"/>
-        <w:numPr>
-          <w:ilvl w:val="0"/>
-          <w:numId w:val="2"/>
-        </w:numPr>
-        <w:jc w:val="both"/>
-        <w:rPr>
-          <w:rFonts w:ascii="Times New Roman" w:hAnsi="Times New Roman" w:cs="Times New Roman"/>
-          <w:b/>
-          <w:bCs/>
-        </w:rPr>
-      </w:pPr>
-      <w:r>
-        <w:rPr>
-          <w:rFonts w:ascii="Times New Roman" w:hAnsi="Times New Roman" w:cs="Times New Roman"/>
-          <w:b/>
-          <w:bCs/>
-          <w:lang w:val="en-US"/>
-        </w:rPr>
-        <w:t xml:space="preserve">Orders </w:t>
-      </w:r>
-      <w:r>
-        <w:rPr>
-          <w:i/>
-          <w:iCs/>
-        </w:rPr>
-        <w:t>–</w:t>
-      </w:r>
-      <w:r>
-        <w:rPr>
-          <w:rFonts w:ascii="Times New Roman" w:hAnsi="Times New Roman" w:cs="Times New Roman"/>
-          <w:i/>
-          <w:iCs/>
-          <w:lang w:val="en-US"/>
-        </w:rPr>
-        <w:t xml:space="preserve"> (</w:t>
-      </w:r>
-      <w:proofErr w:type="spellStart"/>
-      <w:r>
-        <w:rPr>
-          <w:rFonts w:ascii="Times New Roman" w:hAnsi="Times New Roman" w:cs="Times New Roman"/>
-          <w:i/>
-          <w:iCs/>
-          <w:lang w:val="en-US"/>
-        </w:rPr>
-        <w:t>ICollection</w:t>
-      </w:r>
-      <w:proofErr w:type="spellEnd"/>
-      <w:r>
-        <w:rPr>
-          <w:rFonts w:ascii="Times New Roman" w:hAnsi="Times New Roman" w:cs="Times New Roman"/>
-          <w:i/>
-          <w:iCs/>
-          <w:lang w:val="en-US"/>
-        </w:rPr>
-        <w:t>&lt;Order&gt;)</w:t>
+        <w:t xml:space="preserve"> (ICollection&lt;Order&gt;)</w:t>
       </w:r>
     </w:p>
     <w:p/>

</xml_diff>